<commit_message>
lab5 report & clean the code
</commit_message>
<xml_diff>
--- a/Lab5/DLP_LAB5_311605004_劉子齊.docx
+++ b/Lab5/DLP_LAB5_311605004_劉子齊.docx
@@ -109,7 +109,7 @@
     <w:p>
       <w:pPr>
         <w:rPr>
-          <w:rFonts w:ascii="MS UI Gothic" w:eastAsia="MS UI Gothic" w:hAnsi="MS UI Gothic"/>
+          <w:rFonts w:ascii="MS UI Gothic" w:eastAsia="MS UI Gothic" w:hAnsi="MS UI Gothic" w:hint="eastAsia"/>
           <w:b/>
           <w:sz w:val="36"/>
         </w:rPr>
@@ -131,6 +131,34 @@
           <w:color w:val="000000" w:themeColor="text1"/>
         </w:rPr>
       </w:pPr>
+      <w:r>
+        <w:rPr>
+          <w:rFonts w:ascii="MS UI Gothic" w:eastAsia="MS UI Gothic" w:hAnsi="MS UI Gothic"/>
+          <w:color w:val="000000" w:themeColor="text1"/>
+        </w:rPr>
+        <w:t xml:space="preserve">In Lab5, our goal is to </w:t>
+      </w:r>
+      <w:r>
+        <w:rPr>
+          <w:rFonts w:ascii="MS UI Gothic" w:eastAsia="MS UI Gothic" w:hAnsi="MS UI Gothic"/>
+          <w:color w:val="000000" w:themeColor="text1"/>
+        </w:rPr>
+        <w:t>implement a conditional GAN to generate synthetic images through the given multi-label conditions</w:t>
+      </w:r>
+      <w:r>
+        <w:rPr>
+          <w:rFonts w:ascii="MS UI Gothic" w:eastAsia="MS UI Gothic" w:hAnsi="MS UI Gothic"/>
+          <w:color w:val="000000" w:themeColor="text1"/>
+        </w:rPr>
+        <w:t>.</w:t>
+      </w:r>
+      <w:r>
+        <w:rPr>
+          <w:rFonts w:ascii="MS UI Gothic" w:eastAsia="MS UI Gothic" w:hAnsi="MS UI Gothic"/>
+          <w:color w:val="000000" w:themeColor="text1"/>
+        </w:rPr>
+        <w:t xml:space="preserve"> Also, we would have to design our own generator and discriminator, and choose the loss function and the optimizer that fit our model the best. </w:t>
+      </w:r>
     </w:p>
     <w:p>
       <w:pPr>
@@ -140,57 +168,20 @@
           <w:color w:val="000000" w:themeColor="text1"/>
         </w:rPr>
       </w:pPr>
-      <w:r>
-        <w:rPr>
-          <w:rFonts w:ascii="MS UI Gothic" w:eastAsia="MS UI Gothic" w:hAnsi="MS UI Gothic"/>
-          <w:color w:val="000000" w:themeColor="text1"/>
-        </w:rPr>
-        <w:t xml:space="preserve">In Lab5, our goal is to </w:t>
-      </w:r>
-      <w:r>
-        <w:rPr>
-          <w:rFonts w:ascii="MS UI Gothic" w:eastAsia="MS UI Gothic" w:hAnsi="MS UI Gothic"/>
-          <w:color w:val="000000" w:themeColor="text1"/>
-        </w:rPr>
-        <w:t>implement a conditional GAN to generate synthetic images through the given multi-label conditions</w:t>
-      </w:r>
-      <w:r>
-        <w:rPr>
-          <w:rFonts w:ascii="MS UI Gothic" w:eastAsia="MS UI Gothic" w:hAnsi="MS UI Gothic"/>
-          <w:color w:val="000000" w:themeColor="text1"/>
-        </w:rPr>
-        <w:t>.</w:t>
-      </w:r>
-      <w:r>
-        <w:rPr>
-          <w:rFonts w:ascii="MS UI Gothic" w:eastAsia="MS UI Gothic" w:hAnsi="MS UI Gothic"/>
-          <w:color w:val="000000" w:themeColor="text1"/>
-        </w:rPr>
-        <w:t xml:space="preserve"> Also, we would have to design our own generator and discriminator, and choose the loss function and the optimizer that fit our model the best. </w:t>
-      </w:r>
     </w:p>
     <w:p>
       <w:pPr>
         <w:ind w:firstLine="480"/>
-        <w:rPr>
-          <w:rFonts w:ascii="MS UI Gothic" w:eastAsia="MS UI Gothic" w:hAnsi="MS UI Gothic"/>
-          <w:color w:val="000000" w:themeColor="text1"/>
-        </w:rPr>
-      </w:pPr>
-    </w:p>
-    <w:p>
-      <w:pPr>
-        <w:ind w:firstLine="480"/>
-        <w:rPr>
-          <w:rFonts w:ascii="MS UI Gothic" w:eastAsia="MS UI Gothic" w:hAnsi="MS UI Gothic"/>
-          <w:color w:val="000000" w:themeColor="text1"/>
-        </w:rPr>
-      </w:pPr>
-      <w:r>
         <w:rPr>
           <w:rFonts w:ascii="MS UI Gothic" w:eastAsia="MS UI Gothic" w:hAnsi="MS UI Gothic" w:hint="eastAsia"/>
           <w:color w:val="000000" w:themeColor="text1"/>
         </w:rPr>
+      </w:pPr>
+      <w:r>
+        <w:rPr>
+          <w:rFonts w:ascii="MS UI Gothic" w:eastAsia="MS UI Gothic" w:hAnsi="MS UI Gothic" w:hint="eastAsia"/>
+          <w:color w:val="000000" w:themeColor="text1"/>
+        </w:rPr>
         <w:t>F</w:t>
       </w:r>
       <w:r>
@@ -240,7 +231,7 @@
       <w:pPr>
         <w:ind w:firstLine="480"/>
         <w:rPr>
-          <w:rFonts w:ascii="MS UI Gothic" w:eastAsia="MS UI Gothic" w:hAnsi="MS UI Gothic"/>
+          <w:rFonts w:ascii="MS UI Gothic" w:eastAsia="MS UI Gothic" w:hAnsi="MS UI Gothic" w:hint="eastAsia"/>
           <w:color w:val="000000" w:themeColor="text1"/>
         </w:rPr>
       </w:pPr>
@@ -260,8 +251,8 @@
           <w:color w:val="000000" w:themeColor="text1"/>
         </w:rPr>
         <w:drawing>
-          <wp:inline distT="0" distB="0" distL="0" distR="0" wp14:anchorId="49DD4289" wp14:editId="30DF5C70">
-            <wp:extent cx="1527265" cy="1145449"/>
+          <wp:inline distT="0" distB="0" distL="0" distR="0" wp14:anchorId="49DD4289" wp14:editId="0035199B">
+            <wp:extent cx="1628875" cy="1526400"/>
             <wp:effectExtent l="0" t="0" r="0" b="0"/>
             <wp:docPr id="1" name="圖片 1"/>
             <wp:cNvGraphicFramePr>
@@ -292,7 +283,7 @@
                   <pic:spPr bwMode="auto">
                     <a:xfrm>
                       <a:off x="0" y="0"/>
-                      <a:ext cx="1572221" cy="1179166"/>
+                      <a:ext cx="1628875" cy="1526400"/>
                     </a:xfrm>
                     <a:prstGeom prst="rect">
                       <a:avLst/>
@@ -322,9 +313,9 @@
           <w:color w:val="000000" w:themeColor="text1"/>
         </w:rPr>
         <w:drawing>
-          <wp:inline distT="0" distB="0" distL="0" distR="0" wp14:anchorId="1DB225D4" wp14:editId="33390F5E">
-            <wp:extent cx="1525870" cy="1144402"/>
-            <wp:effectExtent l="0" t="0" r="0" b="0"/>
+          <wp:inline distT="0" distB="0" distL="0" distR="0" wp14:anchorId="1DB225D4" wp14:editId="04F56E75">
+            <wp:extent cx="1578496" cy="1526400"/>
+            <wp:effectExtent l="0" t="0" r="3175" b="0"/>
             <wp:docPr id="3" name="圖片 3"/>
             <wp:cNvGraphicFramePr>
               <a:graphicFrameLocks xmlns:a="http://schemas.openxmlformats.org/drawingml/2006/main" noChangeAspect="1"/>
@@ -354,7 +345,7 @@
                   <pic:spPr bwMode="auto">
                     <a:xfrm>
                       <a:off x="0" y="0"/>
-                      <a:ext cx="1594686" cy="1196014"/>
+                      <a:ext cx="1578496" cy="1526400"/>
                     </a:xfrm>
                     <a:prstGeom prst="rect">
                       <a:avLst/>
@@ -384,9 +375,9 @@
           <w:color w:val="000000" w:themeColor="text1"/>
         </w:rPr>
         <w:drawing>
-          <wp:inline distT="0" distB="0" distL="0" distR="0" wp14:anchorId="0DB1A764" wp14:editId="3F84AE31">
-            <wp:extent cx="1521322" cy="1140990"/>
-            <wp:effectExtent l="0" t="0" r="3175" b="2540"/>
+          <wp:inline distT="0" distB="0" distL="0" distR="0" wp14:anchorId="0DB1A764" wp14:editId="549D154A">
+            <wp:extent cx="1804432" cy="1526400"/>
+            <wp:effectExtent l="0" t="0" r="5715" b="0"/>
             <wp:docPr id="4" name="圖片 4"/>
             <wp:cNvGraphicFramePr>
               <a:graphicFrameLocks xmlns:a="http://schemas.openxmlformats.org/drawingml/2006/main" noChangeAspect="1"/>
@@ -416,7 +407,7 @@
                   <pic:spPr bwMode="auto">
                     <a:xfrm>
                       <a:off x="0" y="0"/>
-                      <a:ext cx="1588081" cy="1191059"/>
+                      <a:ext cx="1804432" cy="1526400"/>
                     </a:xfrm>
                     <a:prstGeom prst="rect">
                       <a:avLst/>
@@ -436,7 +427,7 @@
     <w:p>
       <w:pPr>
         <w:rPr>
-          <w:rFonts w:ascii="MS UI Gothic" w:eastAsia="MS UI Gothic" w:hAnsi="MS UI Gothic"/>
+          <w:rFonts w:ascii="MS UI Gothic" w:eastAsia="MS UI Gothic" w:hAnsi="MS UI Gothic" w:hint="eastAsia"/>
         </w:rPr>
       </w:pPr>
     </w:p>
@@ -585,14 +576,6 @@
           <w:rFonts w:ascii="MS UI Gothic" w:eastAsia="MS UI Gothic" w:hAnsi="MS UI Gothic"/>
         </w:rPr>
       </w:pPr>
-    </w:p>
-    <w:p>
-      <w:pPr>
-        <w:ind w:firstLine="480"/>
-        <w:rPr>
-          <w:rFonts w:ascii="MS UI Gothic" w:eastAsia="MS UI Gothic" w:hAnsi="MS UI Gothic"/>
-        </w:rPr>
-      </w:pPr>
       <w:r>
         <w:rPr>
           <w:rFonts w:ascii="MS UI Gothic" w:eastAsia="MS UI Gothic" w:hAnsi="MS UI Gothic"/>
@@ -673,8 +656,8 @@
           <w:noProof/>
         </w:rPr>
         <w:drawing>
-          <wp:inline distT="0" distB="0" distL="0" distR="0" wp14:anchorId="4EDFC7D6" wp14:editId="3BEE3045">
-            <wp:extent cx="5274310" cy="1891665"/>
+          <wp:inline distT="0" distB="0" distL="0" distR="0" wp14:anchorId="4EDFC7D6" wp14:editId="3262EFF3">
+            <wp:extent cx="5274310" cy="2064413"/>
             <wp:effectExtent l="0" t="0" r="2540" b="0"/>
             <wp:docPr id="6" name="圖片 6" descr="Deep convolutional generative adversarial networks (DCGAN) for... |  Download Scientific Diagram"/>
             <wp:cNvGraphicFramePr>
@@ -705,7 +688,7 @@
                   <pic:spPr bwMode="auto">
                     <a:xfrm>
                       <a:off x="0" y="0"/>
-                      <a:ext cx="5274310" cy="1891665"/>
+                      <a:ext cx="5304248" cy="2076131"/>
                     </a:xfrm>
                     <a:prstGeom prst="rect">
                       <a:avLst/>
@@ -1235,15 +1218,46 @@
     </w:p>
     <w:p>
       <w:pPr>
-        <w:rPr>
-          <w:rFonts w:ascii="MS UI Gothic" w:eastAsia="MS UI Gothic" w:hAnsi="MS UI Gothic"/>
-        </w:rPr>
-      </w:pPr>
-    </w:p>
-    <w:p>
-      <w:pPr>
-        <w:rPr>
-          <w:rFonts w:ascii="MS UI Gothic" w:eastAsia="MS UI Gothic" w:hAnsi="MS UI Gothic" w:hint="eastAsia"/>
+        <w:pStyle w:val="a3"/>
+        <w:numPr>
+          <w:ilvl w:val="0"/>
+          <w:numId w:val="7"/>
+        </w:numPr>
+        <w:ind w:leftChars="0"/>
+        <w:rPr>
+          <w:rFonts w:ascii="MS UI Gothic" w:eastAsia="MS UI Gothic" w:hAnsi="MS UI Gothic"/>
+        </w:rPr>
+      </w:pPr>
+      <w:r>
+        <w:rPr>
+          <w:rFonts w:ascii="MS UI Gothic" w:eastAsia="MS UI Gothic" w:hAnsi="MS UI Gothic"/>
+        </w:rPr>
+        <w:lastRenderedPageBreak/>
+        <w:t>Generator</w:t>
+      </w:r>
+      <w:r>
+        <w:rPr>
+          <w:rFonts w:ascii="MS UI Gothic" w:eastAsia="MS UI Gothic" w:hAnsi="MS UI Gothic"/>
+        </w:rPr>
+        <w:t xml:space="preserve"> (</w:t>
+      </w:r>
+      <w:r>
+        <w:rPr>
+          <w:rFonts w:ascii="MS UI Gothic" w:eastAsia="MS UI Gothic" w:hAnsi="MS UI Gothic"/>
+        </w:rPr>
+        <w:t>Conditional DCGAN</w:t>
+      </w:r>
+      <w:r>
+        <w:rPr>
+          <w:rFonts w:ascii="MS UI Gothic" w:eastAsia="MS UI Gothic" w:hAnsi="MS UI Gothic"/>
+        </w:rPr>
+        <w:t>)</w:t>
+      </w:r>
+    </w:p>
+    <w:p>
+      <w:pPr>
+        <w:rPr>
+          <w:rFonts w:ascii="MS UI Gothic" w:eastAsia="MS UI Gothic" w:hAnsi="MS UI Gothic"/>
         </w:rPr>
       </w:pPr>
       <w:r>
@@ -1293,6 +1307,50 @@
           <w:rFonts w:ascii="MS UI Gothic" w:eastAsia="MS UI Gothic" w:hAnsi="MS UI Gothic" w:hint="eastAsia"/>
         </w:rPr>
       </w:pPr>
+    </w:p>
+    <w:p>
+      <w:pPr>
+        <w:pStyle w:val="a3"/>
+        <w:numPr>
+          <w:ilvl w:val="0"/>
+          <w:numId w:val="7"/>
+        </w:numPr>
+        <w:ind w:leftChars="0"/>
+        <w:rPr>
+          <w:rFonts w:ascii="MS UI Gothic" w:eastAsia="MS UI Gothic" w:hAnsi="MS UI Gothic" w:hint="eastAsia"/>
+        </w:rPr>
+      </w:pPr>
+      <w:r>
+        <w:rPr>
+          <w:rFonts w:ascii="MS UI Gothic" w:eastAsia="MS UI Gothic" w:hAnsi="MS UI Gothic"/>
+        </w:rPr>
+        <w:t>Discriminator</w:t>
+      </w:r>
+      <w:r>
+        <w:rPr>
+          <w:rFonts w:ascii="MS UI Gothic" w:eastAsia="MS UI Gothic" w:hAnsi="MS UI Gothic"/>
+        </w:rPr>
+        <w:t xml:space="preserve"> (</w:t>
+      </w:r>
+      <w:r>
+        <w:rPr>
+          <w:rFonts w:ascii="MS UI Gothic" w:eastAsia="MS UI Gothic" w:hAnsi="MS UI Gothic"/>
+        </w:rPr>
+        <w:t>Conditional DCGAN</w:t>
+      </w:r>
+      <w:r>
+        <w:rPr>
+          <w:rFonts w:ascii="MS UI Gothic" w:eastAsia="MS UI Gothic" w:hAnsi="MS UI Gothic"/>
+        </w:rPr>
+        <w:t>)</w:t>
+      </w:r>
+    </w:p>
+    <w:p>
+      <w:pPr>
+        <w:rPr>
+          <w:rFonts w:ascii="MS UI Gothic" w:eastAsia="MS UI Gothic" w:hAnsi="MS UI Gothic" w:hint="eastAsia"/>
+        </w:rPr>
+      </w:pPr>
       <w:r>
         <w:rPr>
           <w:rFonts w:ascii="MS UI Gothic" w:eastAsia="MS UI Gothic" w:hAnsi="MS UI Gothic"/>
@@ -1338,13 +1396,6 @@
       <w:pPr>
         <w:rPr>
           <w:rFonts w:ascii="MS UI Gothic" w:eastAsia="MS UI Gothic" w:hAnsi="MS UI Gothic" w:hint="eastAsia"/>
-        </w:rPr>
-      </w:pPr>
-    </w:p>
-    <w:p>
-      <w:pPr>
-        <w:rPr>
-          <w:rFonts w:ascii="MS UI Gothic" w:eastAsia="MS UI Gothic" w:hAnsi="MS UI Gothic"/>
           <w:b/>
           <w:sz w:val="28"/>
         </w:rPr>
@@ -1403,6 +1454,49 @@
         </w:rPr>
         <w:tab/>
       </w:r>
+      <w:r>
+        <w:rPr>
+          <w:rFonts w:ascii="MS UI Gothic" w:eastAsia="MS UI Gothic" w:hAnsi="MS UI Gothic"/>
+        </w:rPr>
+        <w:t xml:space="preserve">Initially, </w:t>
+      </w:r>
+      <w:r>
+        <w:rPr>
+          <w:rFonts w:ascii="MS UI Gothic" w:eastAsia="MS UI Gothic" w:hAnsi="MS UI Gothic"/>
+        </w:rPr>
+        <w:t>I set the loss function to BCE Loss</w:t>
+      </w:r>
+      <w:r>
+        <w:rPr>
+          <w:rFonts w:ascii="MS UI Gothic" w:eastAsia="MS UI Gothic" w:hAnsi="MS UI Gothic"/>
+        </w:rPr>
+        <w:t>. Then I found the performance of the model was just not even good</w:t>
+      </w:r>
+      <w:r>
+        <w:rPr>
+          <w:rFonts w:ascii="MS UI Gothic" w:eastAsia="MS UI Gothic" w:hAnsi="MS UI Gothic"/>
+        </w:rPr>
+        <w:t xml:space="preserve">, and this confused me. After some research, I found </w:t>
+      </w:r>
+      <w:r>
+        <w:rPr>
+          <w:rFonts w:ascii="MS UI Gothic" w:eastAsia="MS UI Gothic" w:hAnsi="MS UI Gothic"/>
+        </w:rPr>
+        <w:t>Wasserstein GAN</w:t>
+      </w:r>
+      <w:r>
+        <w:rPr>
+          <w:rFonts w:ascii="MS UI Gothic" w:eastAsia="MS UI Gothic" w:hAnsi="MS UI Gothic"/>
+        </w:rPr>
+        <w:t xml:space="preserve"> might be able to solve my problem.</w:t>
+      </w:r>
+    </w:p>
+    <w:p>
+      <w:pPr>
+        <w:rPr>
+          <w:rFonts w:ascii="MS UI Gothic" w:eastAsia="MS UI Gothic" w:hAnsi="MS UI Gothic"/>
+        </w:rPr>
+      </w:pPr>
     </w:p>
     <w:p>
       <w:pPr>
@@ -1415,26 +1509,1487 @@
           <w:rFonts w:ascii="MS UI Gothic" w:eastAsia="MS UI Gothic" w:hAnsi="MS UI Gothic"/>
         </w:rPr>
         <w:tab/>
-      </w:r>
-      <w:r>
-        <w:rPr>
-          <w:rFonts w:ascii="MS UI Gothic" w:eastAsia="MS UI Gothic" w:hAnsi="MS UI Gothic"/>
-        </w:rPr>
-        <w:t xml:space="preserve">Initially, </w:t>
-      </w:r>
-    </w:p>
-    <w:p>
-      <w:pPr>
-        <w:rPr>
-          <w:rFonts w:ascii="MS UI Gothic" w:eastAsia="MS UI Gothic" w:hAnsi="MS UI Gothic" w:cs="Segoe UI"/>
-          <w:color w:val="3D3D3D"/>
-        </w:rPr>
-      </w:pPr>
-    </w:p>
-    <w:p>
-      <w:pPr>
-        <w:rPr>
-          <w:rFonts w:ascii="MS UI Gothic" w:eastAsia="MS UI Gothic" w:hAnsi="MS UI Gothic"/>
+        <w:t xml:space="preserve">Since in the training process of the </w:t>
+      </w:r>
+      <w:r>
+        <w:rPr>
+          <w:rFonts w:ascii="MS UI Gothic" w:eastAsia="MS UI Gothic" w:hAnsi="MS UI Gothic"/>
+        </w:rPr>
+        <w:t xml:space="preserve">conditional </w:t>
+      </w:r>
+      <w:r>
+        <w:rPr>
+          <w:rFonts w:ascii="MS UI Gothic" w:eastAsia="MS UI Gothic" w:hAnsi="MS UI Gothic"/>
+        </w:rPr>
+        <w:t xml:space="preserve">DCGAN, </w:t>
+      </w:r>
+      <w:r>
+        <w:rPr>
+          <w:rFonts w:ascii="MS UI Gothic" w:eastAsia="MS UI Gothic" w:hAnsi="MS UI Gothic"/>
+        </w:rPr>
+        <w:t>we could easily find that there was an imbalance between the generator and the discriminator. W</w:t>
+      </w:r>
+      <w:r>
+        <w:rPr>
+          <w:rFonts w:ascii="MS UI Gothic" w:eastAsia="MS UI Gothic" w:hAnsi="MS UI Gothic"/>
+        </w:rPr>
+        <w:t xml:space="preserve">hen the discriminator </w:t>
+      </w:r>
+      <w:r>
+        <w:rPr>
+          <w:rFonts w:ascii="MS UI Gothic" w:eastAsia="MS UI Gothic" w:hAnsi="MS UI Gothic"/>
+        </w:rPr>
+        <w:t>was getting</w:t>
+      </w:r>
+      <w:r>
+        <w:rPr>
+          <w:rFonts w:ascii="MS UI Gothic" w:eastAsia="MS UI Gothic" w:hAnsi="MS UI Gothic"/>
+        </w:rPr>
+        <w:t xml:space="preserve"> too weak or too strong, it </w:t>
+      </w:r>
+      <w:r>
+        <w:rPr>
+          <w:rFonts w:ascii="MS UI Gothic" w:eastAsia="MS UI Gothic" w:hAnsi="MS UI Gothic"/>
+        </w:rPr>
+        <w:t>wouldn’t</w:t>
+      </w:r>
+      <w:r>
+        <w:rPr>
+          <w:rFonts w:ascii="MS UI Gothic" w:eastAsia="MS UI Gothic" w:hAnsi="MS UI Gothic"/>
+        </w:rPr>
+        <w:t xml:space="preserve"> give the generator useful feedback </w:t>
+      </w:r>
+      <w:r>
+        <w:rPr>
+          <w:rFonts w:ascii="MS UI Gothic" w:eastAsia="MS UI Gothic" w:hAnsi="MS UI Gothic"/>
+        </w:rPr>
+        <w:t>to make some</w:t>
+      </w:r>
+      <w:r>
+        <w:rPr>
+          <w:rFonts w:ascii="MS UI Gothic" w:eastAsia="MS UI Gothic" w:hAnsi="MS UI Gothic"/>
+        </w:rPr>
+        <w:t xml:space="preserve"> improvements. </w:t>
+      </w:r>
+      <w:r>
+        <w:rPr>
+          <w:rFonts w:ascii="MS UI Gothic" w:eastAsia="MS UI Gothic" w:hAnsi="MS UI Gothic"/>
+        </w:rPr>
+        <w:t>In this case, further t</w:t>
+      </w:r>
+      <w:r>
+        <w:rPr>
+          <w:rFonts w:ascii="MS UI Gothic" w:eastAsia="MS UI Gothic" w:hAnsi="MS UI Gothic"/>
+        </w:rPr>
+        <w:t xml:space="preserve">raining </w:t>
+      </w:r>
+      <w:r>
+        <w:rPr>
+          <w:rFonts w:ascii="MS UI Gothic" w:eastAsia="MS UI Gothic" w:hAnsi="MS UI Gothic"/>
+        </w:rPr>
+        <w:t>wouldn’t</w:t>
+      </w:r>
+      <w:r>
+        <w:rPr>
+          <w:rFonts w:ascii="MS UI Gothic" w:eastAsia="MS UI Gothic" w:hAnsi="MS UI Gothic"/>
+        </w:rPr>
+        <w:t xml:space="preserve"> necessarily make the </w:t>
+      </w:r>
+      <w:r>
+        <w:rPr>
+          <w:rFonts w:ascii="MS UI Gothic" w:eastAsia="MS UI Gothic" w:hAnsi="MS UI Gothic"/>
+        </w:rPr>
+        <w:t xml:space="preserve">conditional </w:t>
+      </w:r>
+      <w:r>
+        <w:rPr>
+          <w:rFonts w:ascii="MS UI Gothic" w:eastAsia="MS UI Gothic" w:hAnsi="MS UI Gothic"/>
+        </w:rPr>
+        <w:t>DCGAN model better.</w:t>
+      </w:r>
+    </w:p>
+    <w:p>
+      <w:pPr>
+        <w:rPr>
+          <w:rFonts w:ascii="MS UI Gothic" w:eastAsia="MS UI Gothic" w:hAnsi="MS UI Gothic"/>
+        </w:rPr>
+      </w:pPr>
+    </w:p>
+    <w:p>
+      <w:pPr>
+        <w:rPr>
+          <w:rFonts w:ascii="MS UI Gothic" w:eastAsia="MS UI Gothic" w:hAnsi="MS UI Gothic"/>
+        </w:rPr>
+      </w:pPr>
+      <w:r>
+        <w:rPr>
+          <w:rFonts w:ascii="MS UI Gothic" w:eastAsia="MS UI Gothic" w:hAnsi="MS UI Gothic"/>
+        </w:rPr>
+        <w:tab/>
+        <w:t>However, this problem could be solved through the Wasserstein loss of the WGAN.</w:t>
+      </w:r>
+      <w:r>
+        <w:rPr>
+          <w:rFonts w:ascii="MS UI Gothic" w:eastAsia="MS UI Gothic" w:hAnsi="MS UI Gothic"/>
+        </w:rPr>
+        <w:t xml:space="preserve"> When</w:t>
+      </w:r>
+      <w:r>
+        <w:rPr>
+          <w:rFonts w:ascii="MS UI Gothic" w:eastAsia="MS UI Gothic" w:hAnsi="MS UI Gothic"/>
+        </w:rPr>
+        <w:t xml:space="preserve"> </w:t>
+      </w:r>
+      <w:r>
+        <w:rPr>
+          <w:rFonts w:ascii="MS UI Gothic" w:eastAsia="MS UI Gothic" w:hAnsi="MS UI Gothic"/>
+        </w:rPr>
+        <w:t>Wasserstein</w:t>
+      </w:r>
+      <w:r>
+        <w:rPr>
+          <w:rFonts w:ascii="MS UI Gothic" w:eastAsia="MS UI Gothic" w:hAnsi="MS UI Gothic"/>
+        </w:rPr>
+        <w:t xml:space="preserve"> loss is adopted, </w:t>
+      </w:r>
+      <w:r>
+        <w:rPr>
+          <w:rFonts w:ascii="MS UI Gothic" w:eastAsia="MS UI Gothic" w:hAnsi="MS UI Gothic"/>
+        </w:rPr>
+        <w:t>the balance of generator and discriminator was no longer that important.</w:t>
+      </w:r>
+      <w:r>
+        <w:rPr>
+          <w:rFonts w:ascii="MS UI Gothic" w:eastAsia="MS UI Gothic" w:hAnsi="MS UI Gothic"/>
+        </w:rPr>
+        <w:t xml:space="preserve"> Thanks to the characteristic of WGAN, which containing linear gradients that were almost 100% continuous and differentiable</w:t>
+      </w:r>
+      <w:r>
+        <w:rPr>
+          <w:rFonts w:ascii="MS UI Gothic" w:eastAsia="MS UI Gothic" w:hAnsi="MS UI Gothic"/>
+        </w:rPr>
+        <w:t>, solved the gradient vanishing problem in the training process of traditional GAN</w:t>
+      </w:r>
+      <w:r>
+        <w:rPr>
+          <w:rFonts w:ascii="MS UI Gothic" w:eastAsia="MS UI Gothic" w:hAnsi="MS UI Gothic"/>
+        </w:rPr>
+        <w:t>s</w:t>
+      </w:r>
+      <w:r>
+        <w:rPr>
+          <w:rFonts w:ascii="MS UI Gothic" w:eastAsia="MS UI Gothic" w:hAnsi="MS UI Gothic"/>
+        </w:rPr>
+        <w:t>.</w:t>
+      </w:r>
+    </w:p>
+    <w:p>
+      <w:pPr>
+        <w:rPr>
+          <w:rFonts w:ascii="MS UI Gothic" w:eastAsia="MS UI Gothic" w:hAnsi="MS UI Gothic"/>
+        </w:rPr>
+      </w:pPr>
+    </w:p>
+    <w:p>
+      <w:pPr>
+        <w:rPr>
+          <w:rFonts w:ascii="MS UI Gothic" w:eastAsia="MS UI Gothic" w:hAnsi="MS UI Gothic"/>
+        </w:rPr>
+      </w:pPr>
+      <w:r>
+        <w:rPr>
+          <w:rFonts w:ascii="MS UI Gothic" w:eastAsia="MS UI Gothic" w:hAnsi="MS UI Gothic"/>
+        </w:rPr>
+        <w:tab/>
+        <w:t>Besides</w:t>
+      </w:r>
+      <w:r>
+        <w:rPr>
+          <w:rFonts w:ascii="MS UI Gothic" w:eastAsia="MS UI Gothic" w:hAnsi="MS UI Gothic"/>
+        </w:rPr>
+        <w:t xml:space="preserve">, </w:t>
+      </w:r>
+      <w:r>
+        <w:rPr>
+          <w:rFonts w:ascii="MS UI Gothic" w:eastAsia="MS UI Gothic" w:hAnsi="MS UI Gothic"/>
+        </w:rPr>
+        <w:t xml:space="preserve">I applied the Gradient Penalty of WGAN to enforce the </w:t>
+      </w:r>
+      <w:r>
+        <w:rPr>
+          <w:rFonts w:ascii="MS UI Gothic" w:eastAsia="MS UI Gothic" w:hAnsi="MS UI Gothic"/>
+        </w:rPr>
+        <w:t>Lipschitz constraint</w:t>
+      </w:r>
+      <w:r>
+        <w:rPr>
+          <w:rFonts w:ascii="MS UI Gothic" w:eastAsia="MS UI Gothic" w:hAnsi="MS UI Gothic"/>
+        </w:rPr>
+        <w:t xml:space="preserve"> for the discriminator.</w:t>
+      </w:r>
+      <w:r>
+        <w:rPr>
+          <w:rFonts w:ascii="MS UI Gothic" w:eastAsia="MS UI Gothic" w:hAnsi="MS UI Gothic"/>
+        </w:rPr>
+        <w:t xml:space="preserve"> </w:t>
+      </w:r>
+      <w:r>
+        <w:rPr>
+          <w:rFonts w:ascii="MS UI Gothic" w:eastAsia="MS UI Gothic" w:hAnsi="MS UI Gothic"/>
+        </w:rPr>
+        <w:t xml:space="preserve">There was actually another method called weight clipping. However, even the author of the paper of WGAN said that </w:t>
+      </w:r>
+      <w:r>
+        <w:rPr>
+          <w:rFonts w:ascii="MS UI Gothic" w:eastAsia="MS UI Gothic" w:hAnsi="MS UI Gothic"/>
+        </w:rPr>
+        <w:t xml:space="preserve">large </w:t>
+      </w:r>
+      <w:r>
+        <w:rPr>
+          <w:rFonts w:ascii="MS UI Gothic" w:eastAsia="MS UI Gothic" w:hAnsi="MS UI Gothic"/>
+        </w:rPr>
+        <w:t xml:space="preserve">clipping parameter </w:t>
+      </w:r>
+      <w:r>
+        <w:rPr>
+          <w:rFonts w:ascii="MS UI Gothic" w:eastAsia="MS UI Gothic" w:hAnsi="MS UI Gothic"/>
+        </w:rPr>
+        <w:t>could</w:t>
+      </w:r>
+      <w:r>
+        <w:rPr>
+          <w:rFonts w:ascii="MS UI Gothic" w:eastAsia="MS UI Gothic" w:hAnsi="MS UI Gothic"/>
+        </w:rPr>
+        <w:t xml:space="preserve"> lead to slow training and prevent the </w:t>
+      </w:r>
+      <w:r>
+        <w:rPr>
+          <w:rFonts w:ascii="MS UI Gothic" w:eastAsia="MS UI Gothic" w:hAnsi="MS UI Gothic"/>
+        </w:rPr>
+        <w:t>discriminator</w:t>
+      </w:r>
+      <w:r>
+        <w:rPr>
+          <w:rFonts w:ascii="MS UI Gothic" w:eastAsia="MS UI Gothic" w:hAnsi="MS UI Gothic"/>
+        </w:rPr>
+        <w:t xml:space="preserve"> </w:t>
+      </w:r>
+      <w:r>
+        <w:rPr>
+          <w:rFonts w:ascii="MS UI Gothic" w:eastAsia="MS UI Gothic" w:hAnsi="MS UI Gothic"/>
+        </w:rPr>
+        <w:t>from reaching optimality. A</w:t>
+      </w:r>
+      <w:r>
+        <w:rPr>
+          <w:rFonts w:ascii="MS UI Gothic" w:eastAsia="MS UI Gothic" w:hAnsi="MS UI Gothic"/>
+        </w:rPr>
+        <w:t>lso</w:t>
+      </w:r>
+      <w:r>
+        <w:rPr>
+          <w:rFonts w:ascii="MS UI Gothic" w:eastAsia="MS UI Gothic" w:hAnsi="MS UI Gothic"/>
+        </w:rPr>
+        <w:t xml:space="preserve">, a clipping too small </w:t>
+      </w:r>
+      <w:r>
+        <w:rPr>
+          <w:rFonts w:ascii="MS UI Gothic" w:eastAsia="MS UI Gothic" w:hAnsi="MS UI Gothic"/>
+        </w:rPr>
+        <w:t>could</w:t>
+      </w:r>
+      <w:r>
+        <w:rPr>
+          <w:rFonts w:ascii="MS UI Gothic" w:eastAsia="MS UI Gothic" w:hAnsi="MS UI Gothic"/>
+        </w:rPr>
+        <w:t xml:space="preserve"> easily lead to vanishing gradients, the exact problem WGAN was proposed to solve.</w:t>
+      </w:r>
+      <w:r>
+        <w:rPr>
+          <w:rFonts w:ascii="MS UI Gothic" w:eastAsia="MS UI Gothic" w:hAnsi="MS UI Gothic"/>
+        </w:rPr>
+        <w:t xml:space="preserve"> Hence, I chose to apply gradient penalty in the WGAN.</w:t>
+      </w:r>
+      <w:r>
+        <w:rPr>
+          <w:rFonts w:ascii="MS UI Gothic" w:eastAsia="MS UI Gothic" w:hAnsi="MS UI Gothic"/>
+        </w:rPr>
+        <w:t xml:space="preserve"> </w:t>
+      </w:r>
+      <w:r>
+        <w:rPr>
+          <w:rFonts w:ascii="MS UI Gothic" w:eastAsia="MS UI Gothic" w:hAnsi="MS UI Gothic"/>
+        </w:rPr>
+        <w:t>Below w</w:t>
+      </w:r>
+      <w:r>
+        <w:rPr>
+          <w:rFonts w:ascii="MS UI Gothic" w:eastAsia="MS UI Gothic" w:hAnsi="MS UI Gothic"/>
+        </w:rPr>
+        <w:t xml:space="preserve">ere the figures of </w:t>
+      </w:r>
+      <w:r>
+        <w:rPr>
+          <w:rFonts w:ascii="MS UI Gothic" w:eastAsia="MS UI Gothic" w:hAnsi="MS UI Gothic"/>
+        </w:rPr>
+        <w:t xml:space="preserve">how I implemented WGAN and </w:t>
+      </w:r>
+      <w:r>
+        <w:rPr>
+          <w:rFonts w:ascii="MS UI Gothic" w:eastAsia="MS UI Gothic" w:hAnsi="MS UI Gothic"/>
+        </w:rPr>
+        <w:t>g</w:t>
+      </w:r>
+      <w:r>
+        <w:rPr>
+          <w:rFonts w:ascii="MS UI Gothic" w:eastAsia="MS UI Gothic" w:hAnsi="MS UI Gothic"/>
+        </w:rPr>
+        <w:t xml:space="preserve">radient </w:t>
+      </w:r>
+      <w:r>
+        <w:rPr>
+          <w:rFonts w:ascii="MS UI Gothic" w:eastAsia="MS UI Gothic" w:hAnsi="MS UI Gothic"/>
+        </w:rPr>
+        <w:t>p</w:t>
+      </w:r>
+      <w:r>
+        <w:rPr>
+          <w:rFonts w:ascii="MS UI Gothic" w:eastAsia="MS UI Gothic" w:hAnsi="MS UI Gothic"/>
+        </w:rPr>
+        <w:t>enalty</w:t>
+      </w:r>
+      <w:r>
+        <w:rPr>
+          <w:rFonts w:ascii="MS UI Gothic" w:eastAsia="MS UI Gothic" w:hAnsi="MS UI Gothic"/>
+        </w:rPr>
+        <w:t>.</w:t>
+      </w:r>
+    </w:p>
+    <w:p>
+      <w:pPr>
+        <w:rPr>
+          <w:rFonts w:ascii="MS UI Gothic" w:eastAsia="MS UI Gothic" w:hAnsi="MS UI Gothic" w:hint="eastAsia"/>
+        </w:rPr>
+      </w:pPr>
+    </w:p>
+    <w:p>
+      <w:pPr>
+        <w:pStyle w:val="a3"/>
+        <w:numPr>
+          <w:ilvl w:val="0"/>
+          <w:numId w:val="7"/>
+        </w:numPr>
+        <w:ind w:leftChars="0"/>
+        <w:rPr>
+          <w:rFonts w:ascii="MS UI Gothic" w:eastAsia="MS UI Gothic" w:hAnsi="MS UI Gothic" w:hint="eastAsia"/>
+        </w:rPr>
+      </w:pPr>
+      <w:r>
+        <w:rPr>
+          <w:rFonts w:ascii="MS UI Gothic" w:eastAsia="MS UI Gothic" w:hAnsi="MS UI Gothic"/>
+        </w:rPr>
+        <w:t>Generator</w:t>
+      </w:r>
+      <w:r>
+        <w:rPr>
+          <w:rFonts w:ascii="MS UI Gothic" w:eastAsia="MS UI Gothic" w:hAnsi="MS UI Gothic"/>
+        </w:rPr>
+        <w:t xml:space="preserve"> (</w:t>
+      </w:r>
+      <w:r>
+        <w:rPr>
+          <w:rFonts w:ascii="MS UI Gothic" w:eastAsia="MS UI Gothic" w:hAnsi="MS UI Gothic"/>
+        </w:rPr>
+        <w:t>Conditional DCGAN + WGAN + Gradient Penalty</w:t>
+      </w:r>
+      <w:r>
+        <w:rPr>
+          <w:rFonts w:ascii="MS UI Gothic" w:eastAsia="MS UI Gothic" w:hAnsi="MS UI Gothic"/>
+        </w:rPr>
+        <w:t>)</w:t>
+      </w:r>
+    </w:p>
+    <w:p>
+      <w:pPr>
+        <w:rPr>
+          <w:rFonts w:ascii="MS UI Gothic" w:eastAsia="MS UI Gothic" w:hAnsi="MS UI Gothic" w:hint="eastAsia"/>
+        </w:rPr>
+      </w:pPr>
+      <w:r>
+        <w:rPr>
+          <w:rFonts w:ascii="MS UI Gothic" w:eastAsia="MS UI Gothic" w:hAnsi="MS UI Gothic"/>
+        </w:rPr>
+        <w:drawing>
+          <wp:inline distT="0" distB="0" distL="0" distR="0" wp14:anchorId="45570D1E" wp14:editId="46B29A81">
+            <wp:extent cx="5273031" cy="2064412"/>
+            <wp:effectExtent l="0" t="0" r="4445" b="0"/>
+            <wp:docPr id="17" name="圖片 17"/>
+            <wp:cNvGraphicFramePr>
+              <a:graphicFrameLocks xmlns:a="http://schemas.openxmlformats.org/drawingml/2006/main" noChangeAspect="1"/>
+            </wp:cNvGraphicFramePr>
+            <a:graphic xmlns:a="http://schemas.openxmlformats.org/drawingml/2006/main">
+              <a:graphicData uri="http://schemas.openxmlformats.org/drawingml/2006/picture">
+                <pic:pic xmlns:pic="http://schemas.openxmlformats.org/drawingml/2006/picture">
+                  <pic:nvPicPr>
+                    <pic:cNvPr id="1" name=""/>
+                    <pic:cNvPicPr/>
+                  </pic:nvPicPr>
+                  <pic:blipFill rotWithShape="1">
+                    <a:blip r:embed="rId12"/>
+                    <a:srcRect b="48227"/>
+                    <a:stretch/>
+                  </pic:blipFill>
+                  <pic:spPr bwMode="auto">
+                    <a:xfrm>
+                      <a:off x="0" y="0"/>
+                      <a:ext cx="5274310" cy="2064913"/>
+                    </a:xfrm>
+                    <a:prstGeom prst="rect">
+                      <a:avLst/>
+                    </a:prstGeom>
+                    <a:ln>
+                      <a:noFill/>
+                    </a:ln>
+                    <a:extLst>
+                      <a:ext uri="{53640926-AAD7-44D8-BBD7-CCE9431645EC}">
+                        <a14:shadowObscured xmlns:a14="http://schemas.microsoft.com/office/drawing/2010/main"/>
+                      </a:ext>
+                    </a:extLst>
+                  </pic:spPr>
+                </pic:pic>
+              </a:graphicData>
+            </a:graphic>
+          </wp:inline>
+        </w:drawing>
+      </w:r>
+    </w:p>
+    <w:p>
+      <w:pPr>
+        <w:rPr>
+          <w:rFonts w:ascii="MS UI Gothic" w:eastAsia="MS UI Gothic" w:hAnsi="MS UI Gothic"/>
+        </w:rPr>
+      </w:pPr>
+      <w:r>
+        <w:rPr>
+          <w:rFonts w:ascii="MS UI Gothic" w:eastAsia="MS UI Gothic" w:hAnsi="MS UI Gothic"/>
+        </w:rPr>
+        <w:lastRenderedPageBreak/>
+        <w:drawing>
+          <wp:inline distT="0" distB="0" distL="0" distR="0" wp14:anchorId="2949B28F" wp14:editId="0026703D">
+            <wp:extent cx="5274310" cy="1946462"/>
+            <wp:effectExtent l="0" t="0" r="2540" b="0"/>
+            <wp:docPr id="11" name="圖片 11"/>
+            <wp:cNvGraphicFramePr>
+              <a:graphicFrameLocks xmlns:a="http://schemas.openxmlformats.org/drawingml/2006/main" noChangeAspect="1"/>
+            </wp:cNvGraphicFramePr>
+            <a:graphic xmlns:a="http://schemas.openxmlformats.org/drawingml/2006/main">
+              <a:graphicData uri="http://schemas.openxmlformats.org/drawingml/2006/picture">
+                <pic:pic xmlns:pic="http://schemas.openxmlformats.org/drawingml/2006/picture">
+                  <pic:nvPicPr>
+                    <pic:cNvPr id="1" name=""/>
+                    <pic:cNvPicPr/>
+                  </pic:nvPicPr>
+                  <pic:blipFill rotWithShape="1">
+                    <a:blip r:embed="rId12"/>
+                    <a:srcRect t="51197"/>
+                    <a:stretch/>
+                  </pic:blipFill>
+                  <pic:spPr bwMode="auto">
+                    <a:xfrm>
+                      <a:off x="0" y="0"/>
+                      <a:ext cx="5274310" cy="1946462"/>
+                    </a:xfrm>
+                    <a:prstGeom prst="rect">
+                      <a:avLst/>
+                    </a:prstGeom>
+                    <a:ln>
+                      <a:noFill/>
+                    </a:ln>
+                    <a:extLst>
+                      <a:ext uri="{53640926-AAD7-44D8-BBD7-CCE9431645EC}">
+                        <a14:shadowObscured xmlns:a14="http://schemas.microsoft.com/office/drawing/2010/main"/>
+                      </a:ext>
+                    </a:extLst>
+                  </pic:spPr>
+                </pic:pic>
+              </a:graphicData>
+            </a:graphic>
+          </wp:inline>
+        </w:drawing>
+      </w:r>
+    </w:p>
+    <w:p>
+      <w:pPr>
+        <w:rPr>
+          <w:rFonts w:ascii="MS UI Gothic" w:eastAsia="MS UI Gothic" w:hAnsi="MS UI Gothic"/>
+        </w:rPr>
+      </w:pPr>
+    </w:p>
+    <w:p>
+      <w:pPr>
+        <w:pStyle w:val="a3"/>
+        <w:numPr>
+          <w:ilvl w:val="0"/>
+          <w:numId w:val="7"/>
+        </w:numPr>
+        <w:ind w:leftChars="0"/>
+        <w:rPr>
+          <w:rFonts w:ascii="MS UI Gothic" w:eastAsia="MS UI Gothic" w:hAnsi="MS UI Gothic" w:hint="eastAsia"/>
+        </w:rPr>
+      </w:pPr>
+      <w:r>
+        <w:rPr>
+          <w:rFonts w:ascii="MS UI Gothic" w:eastAsia="MS UI Gothic" w:hAnsi="MS UI Gothic"/>
+        </w:rPr>
+        <w:t>Discriminator</w:t>
+      </w:r>
+      <w:r>
+        <w:rPr>
+          <w:rFonts w:ascii="MS UI Gothic" w:eastAsia="MS UI Gothic" w:hAnsi="MS UI Gothic"/>
+        </w:rPr>
+        <w:t xml:space="preserve"> (Conditional DCGAN + WGAN + Gradient Penalty</w:t>
+      </w:r>
+      <w:r>
+        <w:rPr>
+          <w:rFonts w:ascii="MS UI Gothic" w:eastAsia="MS UI Gothic" w:hAnsi="MS UI Gothic"/>
+        </w:rPr>
+        <w:t>)</w:t>
+      </w:r>
+    </w:p>
+    <w:p>
+      <w:pPr>
+        <w:rPr>
+          <w:rFonts w:ascii="MS UI Gothic" w:eastAsia="MS UI Gothic" w:hAnsi="MS UI Gothic"/>
+        </w:rPr>
+      </w:pPr>
+      <w:r>
+        <w:rPr>
+          <w:rFonts w:ascii="MS UI Gothic" w:eastAsia="MS UI Gothic" w:hAnsi="MS UI Gothic"/>
+        </w:rPr>
+        <w:drawing>
+          <wp:inline distT="0" distB="0" distL="0" distR="0" wp14:anchorId="467CC553" wp14:editId="29A22F4D">
+            <wp:extent cx="5274310" cy="4087495"/>
+            <wp:effectExtent l="0" t="0" r="2540" b="8255"/>
+            <wp:docPr id="12" name="圖片 12"/>
+            <wp:cNvGraphicFramePr>
+              <a:graphicFrameLocks xmlns:a="http://schemas.openxmlformats.org/drawingml/2006/main" noChangeAspect="1"/>
+            </wp:cNvGraphicFramePr>
+            <a:graphic xmlns:a="http://schemas.openxmlformats.org/drawingml/2006/main">
+              <a:graphicData uri="http://schemas.openxmlformats.org/drawingml/2006/picture">
+                <pic:pic xmlns:pic="http://schemas.openxmlformats.org/drawingml/2006/picture">
+                  <pic:nvPicPr>
+                    <pic:cNvPr id="1" name=""/>
+                    <pic:cNvPicPr/>
+                  </pic:nvPicPr>
+                  <pic:blipFill>
+                    <a:blip r:embed="rId13"/>
+                    <a:stretch>
+                      <a:fillRect/>
+                    </a:stretch>
+                  </pic:blipFill>
+                  <pic:spPr>
+                    <a:xfrm>
+                      <a:off x="0" y="0"/>
+                      <a:ext cx="5274310" cy="4087495"/>
+                    </a:xfrm>
+                    <a:prstGeom prst="rect">
+                      <a:avLst/>
+                    </a:prstGeom>
+                  </pic:spPr>
+                </pic:pic>
+              </a:graphicData>
+            </a:graphic>
+          </wp:inline>
+        </w:drawing>
+      </w:r>
+    </w:p>
+    <w:p>
+      <w:pPr>
+        <w:rPr>
+          <w:rFonts w:ascii="MS UI Gothic" w:eastAsia="MS UI Gothic" w:hAnsi="MS UI Gothic"/>
+        </w:rPr>
+      </w:pPr>
+    </w:p>
+    <w:p>
+      <w:pPr>
+        <w:pStyle w:val="a3"/>
+        <w:numPr>
+          <w:ilvl w:val="0"/>
+          <w:numId w:val="7"/>
+        </w:numPr>
+        <w:ind w:leftChars="0"/>
+        <w:rPr>
+          <w:rFonts w:ascii="MS UI Gothic" w:eastAsia="MS UI Gothic" w:hAnsi="MS UI Gothic" w:hint="eastAsia"/>
+        </w:rPr>
+      </w:pPr>
+      <w:r>
+        <w:rPr>
+          <w:rFonts w:ascii="MS UI Gothic" w:eastAsia="MS UI Gothic" w:hAnsi="MS UI Gothic"/>
+        </w:rPr>
+        <w:t>Gradient</w:t>
+      </w:r>
+      <w:r>
+        <w:rPr>
+          <w:rFonts w:ascii="MS UI Gothic" w:eastAsia="MS UI Gothic" w:hAnsi="MS UI Gothic"/>
+        </w:rPr>
+        <w:t xml:space="preserve"> Penalty</w:t>
+      </w:r>
+      <w:r>
+        <w:rPr>
+          <w:rFonts w:ascii="MS UI Gothic" w:eastAsia="MS UI Gothic" w:hAnsi="MS UI Gothic"/>
+        </w:rPr>
+        <w:t xml:space="preserve"> (Conditional DCGAN + WGAN + Gradient Penalty)</w:t>
+      </w:r>
+    </w:p>
+    <w:p>
+      <w:pPr>
+        <w:rPr>
+          <w:rFonts w:ascii="MS UI Gothic" w:eastAsia="MS UI Gothic" w:hAnsi="MS UI Gothic"/>
+        </w:rPr>
+      </w:pPr>
+      <w:r>
+        <w:rPr>
+          <w:rFonts w:ascii="MS UI Gothic" w:eastAsia="MS UI Gothic" w:hAnsi="MS UI Gothic"/>
+        </w:rPr>
+        <w:drawing>
+          <wp:inline distT="0" distB="0" distL="0" distR="0" wp14:anchorId="1B138C36" wp14:editId="0FCF8418">
+            <wp:extent cx="5272884" cy="1710994"/>
+            <wp:effectExtent l="0" t="0" r="4445" b="3810"/>
+            <wp:docPr id="13" name="圖片 13"/>
+            <wp:cNvGraphicFramePr>
+              <a:graphicFrameLocks xmlns:a="http://schemas.openxmlformats.org/drawingml/2006/main" noChangeAspect="1"/>
+            </wp:cNvGraphicFramePr>
+            <a:graphic xmlns:a="http://schemas.openxmlformats.org/drawingml/2006/main">
+              <a:graphicData uri="http://schemas.openxmlformats.org/drawingml/2006/picture">
+                <pic:pic xmlns:pic="http://schemas.openxmlformats.org/drawingml/2006/picture">
+                  <pic:nvPicPr>
+                    <pic:cNvPr id="1" name=""/>
+                    <pic:cNvPicPr/>
+                  </pic:nvPicPr>
+                  <pic:blipFill rotWithShape="1">
+                    <a:blip r:embed="rId14"/>
+                    <a:srcRect b="54155"/>
+                    <a:stretch/>
+                  </pic:blipFill>
+                  <pic:spPr bwMode="auto">
+                    <a:xfrm>
+                      <a:off x="0" y="0"/>
+                      <a:ext cx="5274310" cy="1711457"/>
+                    </a:xfrm>
+                    <a:prstGeom prst="rect">
+                      <a:avLst/>
+                    </a:prstGeom>
+                    <a:ln>
+                      <a:noFill/>
+                    </a:ln>
+                    <a:extLst>
+                      <a:ext uri="{53640926-AAD7-44D8-BBD7-CCE9431645EC}">
+                        <a14:shadowObscured xmlns:a14="http://schemas.microsoft.com/office/drawing/2010/main"/>
+                      </a:ext>
+                    </a:extLst>
+                  </pic:spPr>
+                </pic:pic>
+              </a:graphicData>
+            </a:graphic>
+          </wp:inline>
+        </w:drawing>
+      </w:r>
+    </w:p>
+    <w:p>
+      <w:pPr>
+        <w:rPr>
+          <w:rFonts w:ascii="MS UI Gothic" w:eastAsia="MS UI Gothic" w:hAnsi="MS UI Gothic"/>
+        </w:rPr>
+      </w:pPr>
+      <w:r>
+        <w:rPr>
+          <w:rFonts w:ascii="MS UI Gothic" w:eastAsia="MS UI Gothic" w:hAnsi="MS UI Gothic"/>
+        </w:rPr>
+        <w:lastRenderedPageBreak/>
+        <w:drawing>
+          <wp:inline distT="0" distB="0" distL="0" distR="0" wp14:anchorId="3BE3C1C6" wp14:editId="1F771153">
+            <wp:extent cx="5274310" cy="1954853"/>
+            <wp:effectExtent l="0" t="0" r="2540" b="7620"/>
+            <wp:docPr id="18" name="圖片 18"/>
+            <wp:cNvGraphicFramePr>
+              <a:graphicFrameLocks xmlns:a="http://schemas.openxmlformats.org/drawingml/2006/main" noChangeAspect="1"/>
+            </wp:cNvGraphicFramePr>
+            <a:graphic xmlns:a="http://schemas.openxmlformats.org/drawingml/2006/main">
+              <a:graphicData uri="http://schemas.openxmlformats.org/drawingml/2006/picture">
+                <pic:pic xmlns:pic="http://schemas.openxmlformats.org/drawingml/2006/picture">
+                  <pic:nvPicPr>
+                    <pic:cNvPr id="1" name=""/>
+                    <pic:cNvPicPr/>
+                  </pic:nvPicPr>
+                  <pic:blipFill rotWithShape="1">
+                    <a:blip r:embed="rId14"/>
+                    <a:srcRect t="47636"/>
+                    <a:stretch/>
+                  </pic:blipFill>
+                  <pic:spPr bwMode="auto">
+                    <a:xfrm>
+                      <a:off x="0" y="0"/>
+                      <a:ext cx="5274310" cy="1954853"/>
+                    </a:xfrm>
+                    <a:prstGeom prst="rect">
+                      <a:avLst/>
+                    </a:prstGeom>
+                    <a:ln>
+                      <a:noFill/>
+                    </a:ln>
+                    <a:extLst>
+                      <a:ext uri="{53640926-AAD7-44D8-BBD7-CCE9431645EC}">
+                        <a14:shadowObscured xmlns:a14="http://schemas.microsoft.com/office/drawing/2010/main"/>
+                      </a:ext>
+                    </a:extLst>
+                  </pic:spPr>
+                </pic:pic>
+              </a:graphicData>
+            </a:graphic>
+          </wp:inline>
+        </w:drawing>
+      </w:r>
+    </w:p>
+    <w:p>
+      <w:pPr>
+        <w:rPr>
+          <w:rFonts w:ascii="MS UI Gothic" w:eastAsia="MS UI Gothic" w:hAnsi="MS UI Gothic"/>
+        </w:rPr>
+      </w:pPr>
+    </w:p>
+    <w:p>
+      <w:pPr>
+        <w:pStyle w:val="a3"/>
+        <w:numPr>
+          <w:ilvl w:val="0"/>
+          <w:numId w:val="7"/>
+        </w:numPr>
+        <w:ind w:leftChars="0"/>
+        <w:rPr>
+          <w:rFonts w:ascii="MS UI Gothic" w:eastAsia="MS UI Gothic" w:hAnsi="MS UI Gothic" w:hint="eastAsia"/>
+        </w:rPr>
+      </w:pPr>
+      <w:r>
+        <w:rPr>
+          <w:rFonts w:ascii="MS UI Gothic" w:eastAsia="MS UI Gothic" w:hAnsi="MS UI Gothic"/>
+        </w:rPr>
+        <w:t>Training Function</w:t>
+      </w:r>
+      <w:r>
+        <w:rPr>
+          <w:rFonts w:ascii="MS UI Gothic" w:eastAsia="MS UI Gothic" w:hAnsi="MS UI Gothic"/>
+        </w:rPr>
+        <w:t xml:space="preserve"> (Conditional DCGAN + WGAN + Gradient Penalty)</w:t>
+      </w:r>
+    </w:p>
+    <w:p>
+      <w:pPr>
+        <w:rPr>
+          <w:rFonts w:ascii="MS UI Gothic" w:eastAsia="MS UI Gothic" w:hAnsi="MS UI Gothic"/>
+        </w:rPr>
+      </w:pPr>
+      <w:r>
+        <w:rPr>
+          <w:rFonts w:ascii="MS UI Gothic" w:eastAsia="MS UI Gothic" w:hAnsi="MS UI Gothic"/>
+        </w:rPr>
+        <w:drawing>
+          <wp:inline distT="0" distB="0" distL="0" distR="0" wp14:anchorId="7D42E2A7" wp14:editId="7573F334">
+            <wp:extent cx="5274310" cy="5488940"/>
+            <wp:effectExtent l="0" t="0" r="2540" b="0"/>
+            <wp:docPr id="16" name="圖片 16"/>
+            <wp:cNvGraphicFramePr>
+              <a:graphicFrameLocks xmlns:a="http://schemas.openxmlformats.org/drawingml/2006/main" noChangeAspect="1"/>
+            </wp:cNvGraphicFramePr>
+            <a:graphic xmlns:a="http://schemas.openxmlformats.org/drawingml/2006/main">
+              <a:graphicData uri="http://schemas.openxmlformats.org/drawingml/2006/picture">
+                <pic:pic xmlns:pic="http://schemas.openxmlformats.org/drawingml/2006/picture">
+                  <pic:nvPicPr>
+                    <pic:cNvPr id="1" name=""/>
+                    <pic:cNvPicPr/>
+                  </pic:nvPicPr>
+                  <pic:blipFill>
+                    <a:blip r:embed="rId15"/>
+                    <a:stretch>
+                      <a:fillRect/>
+                    </a:stretch>
+                  </pic:blipFill>
+                  <pic:spPr>
+                    <a:xfrm>
+                      <a:off x="0" y="0"/>
+                      <a:ext cx="5274310" cy="5488940"/>
+                    </a:xfrm>
+                    <a:prstGeom prst="rect">
+                      <a:avLst/>
+                    </a:prstGeom>
+                  </pic:spPr>
+                </pic:pic>
+              </a:graphicData>
+            </a:graphic>
+          </wp:inline>
+        </w:drawing>
+      </w:r>
+    </w:p>
+    <w:p>
+      <w:pPr>
+        <w:rPr>
+          <w:rFonts w:ascii="MS UI Gothic" w:eastAsia="MS UI Gothic" w:hAnsi="MS UI Gothic"/>
+        </w:rPr>
+      </w:pPr>
+    </w:p>
+    <w:p>
+      <w:pPr>
+        <w:rPr>
+          <w:rFonts w:ascii="MS UI Gothic" w:eastAsia="MS UI Gothic" w:hAnsi="MS UI Gothic"/>
+        </w:rPr>
+      </w:pPr>
+    </w:p>
+    <w:p>
+      <w:pPr>
+        <w:rPr>
+          <w:rFonts w:ascii="MS UI Gothic" w:eastAsiaTheme="minorEastAsia" w:hAnsi="MS UI Gothic"/>
+          <w:b/>
+          <w:sz w:val="28"/>
+        </w:rPr>
+      </w:pPr>
+      <w:r>
+        <w:rPr>
+          <w:rFonts w:ascii="MS UI Gothic" w:eastAsia="MS UI Gothic" w:hAnsi="MS UI Gothic" w:hint="eastAsia"/>
+          <w:b/>
+          <w:sz w:val="28"/>
+        </w:rPr>
+        <w:lastRenderedPageBreak/>
+        <w:t>P</w:t>
+      </w:r>
+      <w:r>
+        <w:rPr>
+          <w:rFonts w:ascii="MS UI Gothic" w:eastAsia="MS UI Gothic" w:hAnsi="MS UI Gothic"/>
+          <w:b/>
+          <w:sz w:val="28"/>
+        </w:rPr>
+        <w:t>art 2-</w:t>
+      </w:r>
+      <w:r>
+        <w:rPr>
+          <w:rFonts w:ascii="MS UI Gothic" w:eastAsia="MS UI Gothic" w:hAnsi="MS UI Gothic"/>
+          <w:b/>
+          <w:sz w:val="28"/>
+        </w:rPr>
+        <w:t>C</w:t>
+      </w:r>
+      <w:r>
+        <w:rPr>
+          <w:rFonts w:ascii="MS UI Gothic" w:eastAsia="MS UI Gothic" w:hAnsi="MS UI Gothic"/>
+          <w:b/>
+          <w:sz w:val="28"/>
+        </w:rPr>
+        <w:t>: Training Loss Function</w:t>
+      </w:r>
+    </w:p>
+    <w:p>
+      <w:pPr>
+        <w:rPr>
+          <w:rFonts w:ascii="MS UI Gothic" w:eastAsiaTheme="minorEastAsia" w:hAnsi="MS UI Gothic"/>
+        </w:rPr>
+      </w:pPr>
+      <w:r>
+        <w:rPr>
+          <w:rFonts w:ascii="MS UI Gothic" w:eastAsiaTheme="minorEastAsia" w:hAnsi="MS UI Gothic"/>
+        </w:rPr>
+        <w:tab/>
+        <w:t xml:space="preserve">Below is the implementation of the </w:t>
+      </w:r>
+      <w:r>
+        <w:rPr>
+          <w:rFonts w:ascii="MS UI Gothic" w:eastAsiaTheme="minorEastAsia" w:hAnsi="MS UI Gothic"/>
+        </w:rPr>
+        <w:t>data loading function</w:t>
+      </w:r>
+      <w:r>
+        <w:rPr>
+          <w:rFonts w:ascii="MS UI Gothic" w:eastAsiaTheme="minorEastAsia" w:hAnsi="MS UI Gothic"/>
+        </w:rPr>
+        <w:t xml:space="preserve">. For the transformation of the input images, I first resize and crop the image to the size of 64 x 64, </w:t>
+      </w:r>
+      <w:r>
+        <w:rPr>
+          <w:rFonts w:ascii="MS UI Gothic" w:eastAsiaTheme="minorEastAsia" w:hAnsi="MS UI Gothic"/>
+        </w:rPr>
+        <w:t>then</w:t>
+      </w:r>
+      <w:r>
+        <w:rPr>
+          <w:rFonts w:ascii="MS UI Gothic" w:eastAsiaTheme="minorEastAsia" w:hAnsi="MS UI Gothic"/>
+        </w:rPr>
+        <w:t xml:space="preserve"> I did normalization on the image with the mean </w:t>
+      </w:r>
+      <w:r>
+        <w:rPr>
+          <w:rFonts w:ascii="MS UI Gothic" w:eastAsiaTheme="minorEastAsia" w:hAnsi="MS UI Gothic"/>
+        </w:rPr>
+        <w:t>of</w:t>
+      </w:r>
+      <w:r>
+        <w:rPr>
+          <w:rFonts w:ascii="MS UI Gothic" w:eastAsiaTheme="minorEastAsia" w:hAnsi="MS UI Gothic"/>
+        </w:rPr>
+        <w:t xml:space="preserve"> 0.5 </w:t>
+      </w:r>
+      <w:r>
+        <w:rPr>
+          <w:rFonts w:ascii="MS UI Gothic" w:eastAsiaTheme="minorEastAsia" w:hAnsi="MS UI Gothic"/>
+        </w:rPr>
+        <w:t xml:space="preserve">and the std of 0.5 </w:t>
+      </w:r>
+      <w:r>
+        <w:rPr>
+          <w:rFonts w:ascii="MS UI Gothic" w:eastAsiaTheme="minorEastAsia" w:hAnsi="MS UI Gothic"/>
+        </w:rPr>
+        <w:t>on all values.</w:t>
+      </w:r>
+    </w:p>
+    <w:p>
+      <w:pPr>
+        <w:rPr>
+          <w:rFonts w:ascii="MS UI Gothic" w:eastAsiaTheme="minorEastAsia" w:hAnsi="MS UI Gothic"/>
+        </w:rPr>
+      </w:pPr>
+    </w:p>
+    <w:p>
+      <w:pPr>
+        <w:rPr>
+          <w:rFonts w:ascii="MS UI Gothic" w:eastAsiaTheme="minorEastAsia" w:hAnsi="MS UI Gothic" w:hint="eastAsia"/>
+        </w:rPr>
+      </w:pPr>
+      <w:r>
+        <w:rPr>
+          <w:rFonts w:ascii="MS UI Gothic" w:eastAsiaTheme="minorEastAsia" w:hAnsi="MS UI Gothic"/>
+        </w:rPr>
+        <w:tab/>
+        <w:t xml:space="preserve">Besides, different from DCGAN, we were using conditional DCGAN, so we would also need to get the condition data here. </w:t>
+      </w:r>
+      <w:r>
+        <w:rPr>
+          <w:rFonts w:ascii="MS UI Gothic" w:eastAsiaTheme="minorEastAsia" w:hAnsi="MS UI Gothic"/>
+        </w:rPr>
+        <w:t xml:space="preserve">To turn the original condition into </w:t>
+      </w:r>
+      <w:r>
+        <w:rPr>
+          <w:rFonts w:ascii="MS UI Gothic" w:eastAsiaTheme="minorEastAsia" w:hAnsi="MS UI Gothic"/>
+        </w:rPr>
+        <w:t>a</w:t>
+      </w:r>
+      <w:r>
+        <w:rPr>
+          <w:rFonts w:ascii="MS UI Gothic" w:eastAsiaTheme="minorEastAsia" w:hAnsi="MS UI Gothic"/>
+        </w:rPr>
+        <w:t xml:space="preserve"> one-hot vector, </w:t>
+      </w:r>
+      <w:r>
+        <w:rPr>
+          <w:rFonts w:ascii="MS UI Gothic" w:eastAsiaTheme="minorEastAsia" w:hAnsi="MS UI Gothic"/>
+        </w:rPr>
+        <w:t xml:space="preserve">I first declared a torch vector with 24 elements, since there’s 24 kind of objects in total. </w:t>
+      </w:r>
+      <w:r>
+        <w:rPr>
+          <w:rFonts w:ascii="MS UI Gothic" w:eastAsiaTheme="minorEastAsia" w:hAnsi="MS UI Gothic" w:hint="eastAsia"/>
+        </w:rPr>
+        <w:t>T</w:t>
+      </w:r>
+      <w:r>
+        <w:rPr>
+          <w:rFonts w:ascii="MS UI Gothic" w:eastAsiaTheme="minorEastAsia" w:hAnsi="MS UI Gothic"/>
+        </w:rPr>
+        <w:t>hen I input the corresponding condition to the condition tensor through enumerating all the conditions.</w:t>
+      </w:r>
+    </w:p>
+    <w:p>
+      <w:pPr>
+        <w:rPr>
+          <w:rFonts w:ascii="MS UI Gothic" w:eastAsiaTheme="minorEastAsia" w:hAnsi="MS UI Gothic"/>
+          <w:b/>
+        </w:rPr>
+      </w:pPr>
+    </w:p>
+    <w:p>
+      <w:pPr>
+        <w:rPr>
+          <w:rFonts w:ascii="MS UI Gothic" w:eastAsiaTheme="minorEastAsia" w:hAnsi="MS UI Gothic"/>
+          <w:b/>
+        </w:rPr>
+      </w:pPr>
+      <w:r>
+        <w:rPr>
+          <w:rFonts w:ascii="MS UI Gothic" w:eastAsiaTheme="minorEastAsia" w:hAnsi="MS UI Gothic"/>
+          <w:b/>
+        </w:rPr>
+        <w:drawing>
+          <wp:inline distT="0" distB="0" distL="0" distR="0" wp14:anchorId="2F28FCA7" wp14:editId="53446EEE">
+            <wp:extent cx="5274310" cy="5068570"/>
+            <wp:effectExtent l="0" t="0" r="2540" b="0"/>
+            <wp:docPr id="23" name="圖片 23"/>
+            <wp:cNvGraphicFramePr>
+              <a:graphicFrameLocks xmlns:a="http://schemas.openxmlformats.org/drawingml/2006/main" noChangeAspect="1"/>
+            </wp:cNvGraphicFramePr>
+            <a:graphic xmlns:a="http://schemas.openxmlformats.org/drawingml/2006/main">
+              <a:graphicData uri="http://schemas.openxmlformats.org/drawingml/2006/picture">
+                <pic:pic xmlns:pic="http://schemas.openxmlformats.org/drawingml/2006/picture">
+                  <pic:nvPicPr>
+                    <pic:cNvPr id="1" name=""/>
+                    <pic:cNvPicPr/>
+                  </pic:nvPicPr>
+                  <pic:blipFill>
+                    <a:blip r:embed="rId16"/>
+                    <a:stretch>
+                      <a:fillRect/>
+                    </a:stretch>
+                  </pic:blipFill>
+                  <pic:spPr>
+                    <a:xfrm>
+                      <a:off x="0" y="0"/>
+                      <a:ext cx="5274310" cy="5068570"/>
+                    </a:xfrm>
+                    <a:prstGeom prst="rect">
+                      <a:avLst/>
+                    </a:prstGeom>
+                  </pic:spPr>
+                </pic:pic>
+              </a:graphicData>
+            </a:graphic>
+          </wp:inline>
+        </w:drawing>
+      </w:r>
+    </w:p>
+    <w:p>
+      <w:pPr>
+        <w:rPr>
+          <w:rFonts w:ascii="MS UI Gothic" w:eastAsiaTheme="minorEastAsia" w:hAnsi="MS UI Gothic"/>
+          <w:b/>
+        </w:rPr>
+      </w:pPr>
+    </w:p>
+    <w:p>
+      <w:pPr>
+        <w:rPr>
+          <w:rFonts w:ascii="MS UI Gothic" w:eastAsiaTheme="minorEastAsia" w:hAnsi="MS UI Gothic" w:hint="eastAsia"/>
+          <w:b/>
+        </w:rPr>
+      </w:pPr>
+    </w:p>
+    <w:p>
+      <w:pPr>
+        <w:rPr>
+          <w:rFonts w:ascii="MS UI Gothic" w:eastAsia="MS UI Gothic" w:hAnsi="MS UI Gothic" w:hint="eastAsia"/>
+          <w:b/>
+          <w:sz w:val="28"/>
+        </w:rPr>
+      </w:pPr>
+      <w:r>
+        <w:rPr>
+          <w:rFonts w:ascii="MS UI Gothic" w:eastAsia="MS UI Gothic" w:hAnsi="MS UI Gothic" w:hint="eastAsia"/>
+          <w:b/>
+          <w:sz w:val="28"/>
+        </w:rPr>
+        <w:lastRenderedPageBreak/>
+        <w:t>P</w:t>
+      </w:r>
+      <w:r>
+        <w:rPr>
+          <w:rFonts w:ascii="MS UI Gothic" w:eastAsia="MS UI Gothic" w:hAnsi="MS UI Gothic"/>
+          <w:b/>
+          <w:sz w:val="28"/>
+        </w:rPr>
+        <w:t>art 2-</w:t>
+      </w:r>
+      <w:r>
+        <w:rPr>
+          <w:rFonts w:ascii="MS UI Gothic" w:eastAsia="MS UI Gothic" w:hAnsi="MS UI Gothic"/>
+          <w:b/>
+          <w:sz w:val="28"/>
+        </w:rPr>
+        <w:t>D</w:t>
+      </w:r>
+      <w:r>
+        <w:rPr>
+          <w:rFonts w:ascii="MS UI Gothic" w:eastAsia="MS UI Gothic" w:hAnsi="MS UI Gothic"/>
+          <w:b/>
+          <w:sz w:val="28"/>
+        </w:rPr>
+        <w:t xml:space="preserve">: </w:t>
+      </w:r>
+      <w:r>
+        <w:rPr>
+          <w:rFonts w:ascii="MS UI Gothic" w:eastAsia="MS UI Gothic" w:hAnsi="MS UI Gothic"/>
+          <w:b/>
+          <w:sz w:val="28"/>
+        </w:rPr>
+        <w:t>Hyperparameters</w:t>
+      </w:r>
+    </w:p>
+    <w:p>
+      <w:pPr>
+        <w:rPr>
+          <w:rFonts w:ascii="MS UI Gothic" w:eastAsia="MS UI Gothic" w:hAnsi="MS UI Gothic"/>
+        </w:rPr>
+      </w:pPr>
+      <w:r>
+        <w:rPr>
+          <w:rFonts w:ascii="MS UI Gothic" w:eastAsia="MS UI Gothic" w:hAnsi="MS UI Gothic"/>
+        </w:rPr>
+        <w:tab/>
+        <w:t>Below are the hyperparameters I adopted to the experience that I got the best result</w:t>
+      </w:r>
+      <w:r>
+        <w:rPr>
+          <w:rFonts w:ascii="MS UI Gothic" w:eastAsia="MS UI Gothic" w:hAnsi="MS UI Gothic"/>
+        </w:rPr>
+        <w:t>:</w:t>
+      </w:r>
+    </w:p>
+    <w:p>
+      <w:pPr>
+        <w:rPr>
+          <w:rFonts w:ascii="MS UI Gothic" w:eastAsia="MS UI Gothic" w:hAnsi="MS UI Gothic" w:hint="eastAsia"/>
+        </w:rPr>
+      </w:pPr>
+    </w:p>
+    <w:p>
+      <w:pPr>
+        <w:pStyle w:val="a3"/>
+        <w:numPr>
+          <w:ilvl w:val="2"/>
+          <w:numId w:val="7"/>
+        </w:numPr>
+        <w:ind w:leftChars="0"/>
+        <w:rPr>
+          <w:rFonts w:ascii="MS UI Gothic" w:eastAsia="MS UI Gothic" w:hAnsi="MS UI Gothic"/>
+        </w:rPr>
+      </w:pPr>
+      <w:r>
+        <w:rPr>
+          <w:rFonts w:ascii="MS UI Gothic" w:eastAsia="MS UI Gothic" w:hAnsi="MS UI Gothic"/>
+        </w:rPr>
+        <w:t>Num</w:t>
+      </w:r>
+      <w:r>
+        <w:rPr>
+          <w:rFonts w:ascii="MS UI Gothic" w:eastAsia="MS UI Gothic" w:hAnsi="MS UI Gothic"/>
+        </w:rPr>
+        <w:t xml:space="preserve"> E</w:t>
+      </w:r>
+      <w:r>
+        <w:rPr>
+          <w:rFonts w:ascii="MS UI Gothic" w:eastAsia="MS UI Gothic" w:hAnsi="MS UI Gothic"/>
+        </w:rPr>
+        <w:t>pochs = 500</w:t>
+      </w:r>
+    </w:p>
+    <w:p>
+      <w:pPr>
+        <w:pStyle w:val="a3"/>
+        <w:numPr>
+          <w:ilvl w:val="2"/>
+          <w:numId w:val="7"/>
+        </w:numPr>
+        <w:ind w:leftChars="0"/>
+        <w:rPr>
+          <w:rFonts w:ascii="MS UI Gothic" w:eastAsia="MS UI Gothic" w:hAnsi="MS UI Gothic"/>
+        </w:rPr>
+      </w:pPr>
+      <w:r>
+        <w:rPr>
+          <w:rFonts w:ascii="MS UI Gothic" w:eastAsia="MS UI Gothic" w:hAnsi="MS UI Gothic" w:hint="eastAsia"/>
+        </w:rPr>
+        <w:t>G</w:t>
+      </w:r>
+      <w:r>
+        <w:rPr>
+          <w:rFonts w:ascii="MS UI Gothic" w:eastAsia="MS UI Gothic" w:hAnsi="MS UI Gothic"/>
+        </w:rPr>
+        <w:t xml:space="preserve">enerator </w:t>
+      </w:r>
+      <w:r>
+        <w:rPr>
+          <w:rFonts w:ascii="MS UI Gothic" w:eastAsia="MS UI Gothic" w:hAnsi="MS UI Gothic"/>
+        </w:rPr>
+        <w:t>Learning Rate</w:t>
+      </w:r>
+      <w:r>
+        <w:rPr>
+          <w:rFonts w:ascii="MS UI Gothic" w:eastAsia="MS UI Gothic" w:hAnsi="MS UI Gothic"/>
+        </w:rPr>
+        <w:t xml:space="preserve"> = 0.0002</w:t>
+      </w:r>
+    </w:p>
+    <w:p>
+      <w:pPr>
+        <w:pStyle w:val="a3"/>
+        <w:numPr>
+          <w:ilvl w:val="2"/>
+          <w:numId w:val="7"/>
+        </w:numPr>
+        <w:ind w:leftChars="0"/>
+        <w:rPr>
+          <w:rFonts w:ascii="MS UI Gothic" w:eastAsia="MS UI Gothic" w:hAnsi="MS UI Gothic"/>
+        </w:rPr>
+      </w:pPr>
+      <w:r>
+        <w:rPr>
+          <w:rFonts w:ascii="MS UI Gothic" w:eastAsia="MS UI Gothic" w:hAnsi="MS UI Gothic" w:hint="eastAsia"/>
+        </w:rPr>
+        <w:t>D</w:t>
+      </w:r>
+      <w:r>
+        <w:rPr>
+          <w:rFonts w:ascii="MS UI Gothic" w:eastAsia="MS UI Gothic" w:hAnsi="MS UI Gothic"/>
+        </w:rPr>
+        <w:t xml:space="preserve">iscriminator </w:t>
+      </w:r>
+      <w:r>
+        <w:rPr>
+          <w:rFonts w:ascii="MS UI Gothic" w:eastAsia="MS UI Gothic" w:hAnsi="MS UI Gothic"/>
+        </w:rPr>
+        <w:t>Learning Rate</w:t>
+      </w:r>
+      <w:r>
+        <w:rPr>
+          <w:rFonts w:ascii="MS UI Gothic" w:eastAsia="MS UI Gothic" w:hAnsi="MS UI Gothic"/>
+        </w:rPr>
+        <w:t xml:space="preserve"> = 0.0002</w:t>
+      </w:r>
+    </w:p>
+    <w:p>
+      <w:pPr>
+        <w:pStyle w:val="a3"/>
+        <w:numPr>
+          <w:ilvl w:val="2"/>
+          <w:numId w:val="7"/>
+        </w:numPr>
+        <w:ind w:leftChars="0"/>
+        <w:rPr>
+          <w:rFonts w:ascii="MS UI Gothic" w:eastAsia="MS UI Gothic" w:hAnsi="MS UI Gothic"/>
+        </w:rPr>
+      </w:pPr>
+      <w:r>
+        <w:rPr>
+          <w:rFonts w:ascii="MS UI Gothic" w:eastAsia="MS UI Gothic" w:hAnsi="MS UI Gothic" w:hint="eastAsia"/>
+        </w:rPr>
+        <w:t>B</w:t>
+      </w:r>
+      <w:r>
+        <w:rPr>
+          <w:rFonts w:ascii="MS UI Gothic" w:eastAsia="MS UI Gothic" w:hAnsi="MS UI Gothic"/>
+        </w:rPr>
+        <w:t>atch Size = 128</w:t>
+      </w:r>
+    </w:p>
+    <w:p>
+      <w:pPr>
+        <w:pStyle w:val="a3"/>
+        <w:numPr>
+          <w:ilvl w:val="2"/>
+          <w:numId w:val="7"/>
+        </w:numPr>
+        <w:ind w:leftChars="0"/>
+        <w:rPr>
+          <w:rFonts w:ascii="MS UI Gothic" w:eastAsia="MS UI Gothic" w:hAnsi="MS UI Gothic"/>
+        </w:rPr>
+      </w:pPr>
+      <w:r>
+        <w:rPr>
+          <w:rFonts w:ascii="MS UI Gothic" w:eastAsia="MS UI Gothic" w:hAnsi="MS UI Gothic"/>
+        </w:rPr>
+        <w:t>Nc = 3 (</w:t>
+      </w:r>
+      <w:r>
+        <w:rPr>
+          <w:rFonts w:ascii="MS UI Gothic" w:eastAsia="MS UI Gothic" w:hAnsi="MS UI Gothic" w:hint="eastAsia"/>
+        </w:rPr>
+        <w:t>N</w:t>
+      </w:r>
+      <w:r>
+        <w:rPr>
+          <w:rFonts w:ascii="MS UI Gothic" w:eastAsia="MS UI Gothic" w:hAnsi="MS UI Gothic"/>
+        </w:rPr>
+        <w:t>umber of Channels</w:t>
+      </w:r>
+      <w:r>
+        <w:rPr>
+          <w:rFonts w:ascii="MS UI Gothic" w:eastAsia="MS UI Gothic" w:hAnsi="MS UI Gothic"/>
+        </w:rPr>
+        <w:t>)</w:t>
+      </w:r>
+    </w:p>
+    <w:p>
+      <w:pPr>
+        <w:pStyle w:val="a3"/>
+        <w:numPr>
+          <w:ilvl w:val="2"/>
+          <w:numId w:val="7"/>
+        </w:numPr>
+        <w:ind w:leftChars="0"/>
+        <w:rPr>
+          <w:rFonts w:ascii="MS UI Gothic" w:eastAsia="MS UI Gothic" w:hAnsi="MS UI Gothic"/>
+        </w:rPr>
+      </w:pPr>
+      <w:r>
+        <w:rPr>
+          <w:rFonts w:ascii="MS UI Gothic" w:eastAsia="MS UI Gothic" w:hAnsi="MS UI Gothic"/>
+        </w:rPr>
+        <w:t>Nz = 100 (Size of z latent vector)</w:t>
+      </w:r>
+    </w:p>
+    <w:p>
+      <w:pPr>
+        <w:pStyle w:val="a3"/>
+        <w:numPr>
+          <w:ilvl w:val="2"/>
+          <w:numId w:val="7"/>
+        </w:numPr>
+        <w:ind w:leftChars="0"/>
+        <w:rPr>
+          <w:rFonts w:ascii="MS UI Gothic" w:eastAsia="MS UI Gothic" w:hAnsi="MS UI Gothic"/>
+        </w:rPr>
+      </w:pPr>
+      <w:r>
+        <w:rPr>
+          <w:rFonts w:ascii="MS UI Gothic" w:eastAsia="MS UI Gothic" w:hAnsi="MS UI Gothic"/>
+        </w:rPr>
+        <w:t>Ngf = 64 (Size of feature maps in generator)</w:t>
+      </w:r>
+    </w:p>
+    <w:p>
+      <w:pPr>
+        <w:pStyle w:val="a3"/>
+        <w:numPr>
+          <w:ilvl w:val="2"/>
+          <w:numId w:val="7"/>
+        </w:numPr>
+        <w:ind w:leftChars="0"/>
+        <w:rPr>
+          <w:rFonts w:ascii="MS UI Gothic" w:eastAsia="MS UI Gothic" w:hAnsi="MS UI Gothic"/>
+        </w:rPr>
+      </w:pPr>
+      <w:r>
+        <w:rPr>
+          <w:rFonts w:ascii="MS UI Gothic" w:eastAsia="MS UI Gothic" w:hAnsi="MS UI Gothic"/>
+        </w:rPr>
+        <w:t>Ndf = 64</w:t>
+      </w:r>
+      <w:r>
+        <w:rPr>
+          <w:rFonts w:ascii="MS UI Gothic" w:eastAsia="MS UI Gothic" w:hAnsi="MS UI Gothic"/>
+        </w:rPr>
+        <w:t xml:space="preserve"> (Size of feature maps in </w:t>
+      </w:r>
+      <w:r>
+        <w:rPr>
+          <w:rFonts w:ascii="MS UI Gothic" w:eastAsia="MS UI Gothic" w:hAnsi="MS UI Gothic"/>
+        </w:rPr>
+        <w:t>discriminator</w:t>
+      </w:r>
+      <w:r>
+        <w:rPr>
+          <w:rFonts w:ascii="MS UI Gothic" w:eastAsia="MS UI Gothic" w:hAnsi="MS UI Gothic"/>
+        </w:rPr>
+        <w:t>)</w:t>
+      </w:r>
+    </w:p>
+    <w:p>
+      <w:pPr>
+        <w:pStyle w:val="a3"/>
+        <w:numPr>
+          <w:ilvl w:val="2"/>
+          <w:numId w:val="7"/>
+        </w:numPr>
+        <w:ind w:leftChars="0"/>
+        <w:rPr>
+          <w:rFonts w:ascii="MS UI Gothic" w:eastAsia="MS UI Gothic" w:hAnsi="MS UI Gothic"/>
+        </w:rPr>
+      </w:pPr>
+      <w:r>
+        <w:rPr>
+          <w:rFonts w:ascii="MS UI Gothic" w:eastAsia="MS UI Gothic" w:hAnsi="MS UI Gothic" w:hint="eastAsia"/>
+        </w:rPr>
+        <w:t>O</w:t>
+      </w:r>
+      <w:r>
+        <w:rPr>
+          <w:rFonts w:ascii="MS UI Gothic" w:eastAsia="MS UI Gothic" w:hAnsi="MS UI Gothic"/>
+        </w:rPr>
+        <w:t xml:space="preserve">ptimizer = </w:t>
+      </w:r>
+      <w:proofErr w:type="gramStart"/>
+      <w:r>
+        <w:rPr>
+          <w:rFonts w:ascii="MS UI Gothic" w:eastAsia="MS UI Gothic" w:hAnsi="MS UI Gothic"/>
+        </w:rPr>
+        <w:t>torch.optim</w:t>
+      </w:r>
+      <w:proofErr w:type="gramEnd"/>
+      <w:r>
+        <w:rPr>
+          <w:rFonts w:ascii="MS UI Gothic" w:eastAsia="MS UI Gothic" w:hAnsi="MS UI Gothic"/>
+        </w:rPr>
+        <w:t>.</w:t>
+      </w:r>
+      <w:r>
+        <w:rPr>
+          <w:rFonts w:ascii="MS UI Gothic" w:eastAsia="MS UI Gothic" w:hAnsi="MS UI Gothic"/>
+        </w:rPr>
+        <w:t xml:space="preserve"> RMSprop </w:t>
+      </w:r>
+      <w:r>
+        <w:rPr>
+          <w:rFonts w:ascii="MS UI Gothic" w:eastAsia="MS UI Gothic" w:hAnsi="MS UI Gothic"/>
+        </w:rPr>
+        <w:t>()</w:t>
+      </w:r>
+    </w:p>
+    <w:p>
+      <w:pPr>
+        <w:pStyle w:val="a3"/>
+        <w:numPr>
+          <w:ilvl w:val="2"/>
+          <w:numId w:val="7"/>
+        </w:numPr>
+        <w:ind w:leftChars="0"/>
+        <w:rPr>
+          <w:rFonts w:ascii="MS UI Gothic" w:eastAsia="MS UI Gothic" w:hAnsi="MS UI Gothic" w:hint="eastAsia"/>
+        </w:rPr>
+      </w:pPr>
+      <w:r>
+        <w:rPr>
+          <w:rFonts w:ascii="MS UI Gothic" w:eastAsia="MS UI Gothic" w:hAnsi="MS UI Gothic"/>
+        </w:rPr>
+        <w:t>Ngpu = 1 (</w:t>
+      </w:r>
+      <w:r>
+        <w:rPr>
+          <w:rFonts w:ascii="MS UI Gothic" w:eastAsia="MS UI Gothic" w:hAnsi="MS UI Gothic"/>
+        </w:rPr>
+        <w:t>Number of GPU</w:t>
+      </w:r>
+      <w:r>
+        <w:rPr>
+          <w:rFonts w:ascii="MS UI Gothic" w:eastAsia="MS UI Gothic" w:hAnsi="MS UI Gothic"/>
+        </w:rPr>
+        <w:t>)</w:t>
+      </w:r>
+    </w:p>
+    <w:p>
+      <w:pPr>
+        <w:rPr>
+          <w:rFonts w:ascii="MS UI Gothic" w:eastAsiaTheme="minorEastAsia" w:hAnsi="MS UI Gothic"/>
+        </w:rPr>
+      </w:pPr>
+    </w:p>
+    <w:p>
+      <w:pPr>
+        <w:rPr>
+          <w:rFonts w:ascii="MS UI Gothic" w:eastAsiaTheme="minorEastAsia" w:hAnsi="MS UI Gothic" w:hint="eastAsia"/>
         </w:rPr>
       </w:pPr>
     </w:p>
@@ -1534,6 +3089,14 @@
           <w:sz w:val="28"/>
         </w:rPr>
         <w:t xml:space="preserve"> </w:t>
+      </w:r>
+      <w:r>
+        <w:rPr>
+          <w:rFonts w:ascii="MS UI Gothic" w:eastAsia="MS UI Gothic" w:hAnsi="MS UI Gothic"/>
+          <w:b/>
+          <w:sz w:val="28"/>
+        </w:rPr>
+        <w:t>Best Results</w:t>
       </w:r>
     </w:p>
     <w:p>
@@ -1544,99 +3107,693 @@
           <w:szCs w:val="21"/>
         </w:rPr>
       </w:pPr>
-    </w:p>
-    <w:p>
-      <w:pPr>
+      <w:r>
         <w:rPr>
           <w:rFonts w:ascii="MS UI Gothic" w:eastAsia="MS UI Gothic" w:hAnsi="MS UI Gothic"/>
           <w:bCs/>
           <w:szCs w:val="21"/>
         </w:rPr>
-      </w:pPr>
-    </w:p>
-    <w:p>
-      <w:pPr>
-        <w:rPr>
-          <w:rFonts w:ascii="MS UI Gothic" w:eastAsia="MS UI Gothic" w:hAnsi="MS UI Gothic"/>
-        </w:rPr>
-      </w:pPr>
-    </w:p>
-    <w:p>
-      <w:pPr>
-        <w:rPr>
-          <w:rFonts w:ascii="MS UI Gothic" w:eastAsia="MS UI Gothic" w:hAnsi="MS UI Gothic"/>
-          <w:b/>
-          <w:sz w:val="28"/>
-        </w:rPr>
-      </w:pPr>
-      <w:r>
-        <w:rPr>
-          <w:rFonts w:ascii="MS UI Gothic" w:eastAsia="MS UI Gothic" w:hAnsi="MS UI Gothic"/>
-          <w:b/>
-          <w:sz w:val="28"/>
-        </w:rPr>
-        <w:t xml:space="preserve">Part </w:t>
-      </w:r>
-      <w:r>
-        <w:rPr>
-          <w:rFonts w:ascii="MS UI Gothic" w:eastAsia="MS UI Gothic" w:hAnsi="MS UI Gothic"/>
-          <w:b/>
-          <w:sz w:val="28"/>
-        </w:rPr>
-        <w:t>3</w:t>
-      </w:r>
-      <w:r>
-        <w:rPr>
-          <w:rFonts w:ascii="MS UI Gothic" w:eastAsia="MS UI Gothic" w:hAnsi="MS UI Gothic"/>
-          <w:b/>
-          <w:sz w:val="28"/>
-        </w:rPr>
-        <w:t>-B:</w:t>
-      </w:r>
-      <w:r>
+        <w:tab/>
+      </w:r>
+      <w:r>
+        <w:rPr>
+          <w:rFonts w:ascii="MS UI Gothic" w:eastAsia="MS UI Gothic" w:hAnsi="MS UI Gothic"/>
+          <w:bCs/>
+          <w:szCs w:val="21"/>
+        </w:rPr>
+        <w:t>Below</w:t>
+      </w:r>
+      <w:r>
+        <w:rPr>
+          <w:rFonts w:ascii="MS UI Gothic" w:eastAsia="MS UI Gothic" w:hAnsi="MS UI Gothic"/>
+          <w:bCs/>
+          <w:szCs w:val="21"/>
+        </w:rPr>
+        <w:t xml:space="preserve"> </w:t>
+      </w:r>
+      <w:r>
+        <w:rPr>
+          <w:rFonts w:ascii="MS UI Gothic" w:eastAsia="MS UI Gothic" w:hAnsi="MS UI Gothic"/>
+          <w:bCs/>
+          <w:szCs w:val="21"/>
+        </w:rPr>
+        <w:t>is</w:t>
+      </w:r>
+      <w:r>
+        <w:rPr>
+          <w:rFonts w:ascii="MS UI Gothic" w:eastAsia="MS UI Gothic" w:hAnsi="MS UI Gothic"/>
+          <w:bCs/>
+          <w:szCs w:val="21"/>
+        </w:rPr>
+        <w:t xml:space="preserve"> the best result of all the experiments I had conducted, this experiment followed the hyperparameter settings mentioned above. </w:t>
+      </w:r>
+      <w:r>
+        <w:rPr>
+          <w:rFonts w:ascii="MS UI Gothic" w:eastAsia="MS UI Gothic" w:hAnsi="MS UI Gothic"/>
+          <w:bCs/>
+          <w:szCs w:val="21"/>
+        </w:rPr>
+        <w:t xml:space="preserve">Besides, this experiment was also done in WGAN with gradient penalty which was based on the architecture of </w:t>
+      </w:r>
+      <w:r>
+        <w:rPr>
+          <w:rFonts w:ascii="MS UI Gothic" w:eastAsia="MS UI Gothic" w:hAnsi="MS UI Gothic"/>
+        </w:rPr>
+        <w:t xml:space="preserve">conditional </w:t>
+      </w:r>
+      <w:r>
+        <w:rPr>
+          <w:rFonts w:ascii="MS UI Gothic" w:eastAsia="MS UI Gothic" w:hAnsi="MS UI Gothic"/>
+          <w:bCs/>
+          <w:szCs w:val="21"/>
+        </w:rPr>
+        <w:t>DCGAN.</w:t>
+      </w:r>
+    </w:p>
+    <w:p>
+      <w:pPr>
         <w:rPr>
           <w:rFonts w:ascii="MS UI Gothic" w:eastAsia="MS UI Gothic" w:hAnsi="MS UI Gothic" w:hint="eastAsia"/>
-          <w:b/>
-          <w:sz w:val="28"/>
-        </w:rPr>
-        <w:t xml:space="preserve"> </w:t>
-      </w:r>
-    </w:p>
-    <w:p>
-      <w:pPr>
-        <w:tabs>
-          <w:tab w:val="left" w:pos="4740"/>
-        </w:tabs>
-        <w:rPr>
-          <w:rFonts w:ascii="MS UI Gothic" w:eastAsia="MS UI Gothic" w:hAnsi="MS UI Gothic"/>
-        </w:rPr>
-      </w:pPr>
-    </w:p>
-    <w:p>
-      <w:pPr>
-        <w:tabs>
-          <w:tab w:val="left" w:pos="4260"/>
-        </w:tabs>
-        <w:rPr>
-          <w:rFonts w:ascii="MS UI Gothic" w:eastAsia="MS UI Gothic" w:hAnsi="MS UI Gothic"/>
-        </w:rPr>
-      </w:pPr>
-    </w:p>
-    <w:p>
-      <w:pPr>
-        <w:rPr>
-          <w:rFonts w:ascii="MS UI Gothic" w:eastAsia="MS UI Gothic" w:hAnsi="MS UI Gothic"/>
-        </w:rPr>
-      </w:pPr>
-    </w:p>
-    <w:p>
-      <w:pPr>
-        <w:rPr>
-          <w:rFonts w:ascii="MS UI Gothic" w:eastAsia="MS UI Gothic" w:hAnsi="MS UI Gothic"/>
-        </w:rPr>
-      </w:pPr>
+          <w:bCs/>
+          <w:szCs w:val="21"/>
+        </w:rPr>
+      </w:pPr>
+    </w:p>
+    <w:p>
+      <w:pPr>
+        <w:pStyle w:val="a3"/>
+        <w:numPr>
+          <w:ilvl w:val="0"/>
+          <w:numId w:val="8"/>
+        </w:numPr>
+        <w:ind w:leftChars="0"/>
+        <w:rPr>
+          <w:rFonts w:ascii="MS UI Gothic" w:eastAsia="MS UI Gothic" w:hAnsi="MS UI Gothic"/>
+          <w:bCs/>
+          <w:szCs w:val="21"/>
+        </w:rPr>
+      </w:pPr>
+      <w:r>
+        <w:rPr>
+          <w:rFonts w:ascii="MS UI Gothic" w:eastAsia="MS UI Gothic" w:hAnsi="MS UI Gothic"/>
+          <w:bCs/>
+          <w:szCs w:val="21"/>
+        </w:rPr>
+        <w:t xml:space="preserve">The synthetic images of </w:t>
+      </w:r>
+      <w:r>
+        <w:rPr>
+          <w:rFonts w:ascii="MS UI Gothic" w:eastAsia="MS UI Gothic" w:hAnsi="MS UI Gothic"/>
+          <w:bCs/>
+          <w:szCs w:val="21"/>
+          <w:highlight w:val="yellow"/>
+        </w:rPr>
+        <w:t>“</w:t>
+      </w:r>
+      <w:r>
+        <w:rPr>
+          <w:rFonts w:ascii="MS UI Gothic" w:eastAsia="MS UI Gothic" w:hAnsi="MS UI Gothic"/>
+          <w:bCs/>
+          <w:szCs w:val="21"/>
+          <w:highlight w:val="yellow"/>
+        </w:rPr>
+        <w:t>new_</w:t>
+      </w:r>
+      <w:proofErr w:type="gramStart"/>
+      <w:r>
+        <w:rPr>
+          <w:rFonts w:ascii="MS UI Gothic" w:eastAsia="MS UI Gothic" w:hAnsi="MS UI Gothic"/>
+          <w:bCs/>
+          <w:szCs w:val="21"/>
+          <w:highlight w:val="yellow"/>
+        </w:rPr>
+        <w:t>test.json</w:t>
+      </w:r>
+      <w:proofErr w:type="gramEnd"/>
+      <w:r>
+        <w:rPr>
+          <w:rFonts w:ascii="MS UI Gothic" w:eastAsia="MS UI Gothic" w:hAnsi="MS UI Gothic"/>
+          <w:bCs/>
+          <w:szCs w:val="21"/>
+          <w:highlight w:val="yellow"/>
+        </w:rPr>
+        <w:t>”</w:t>
+      </w:r>
+      <w:r>
+        <w:rPr>
+          <w:rFonts w:ascii="MS UI Gothic" w:eastAsia="MS UI Gothic" w:hAnsi="MS UI Gothic"/>
+          <w:bCs/>
+          <w:szCs w:val="21"/>
+        </w:rPr>
+        <w:t xml:space="preserve"> with the </w:t>
+      </w:r>
+      <w:r>
+        <w:rPr>
+          <w:rFonts w:ascii="MS UI Gothic" w:eastAsia="MS UI Gothic" w:hAnsi="MS UI Gothic"/>
+          <w:bCs/>
+          <w:szCs w:val="21"/>
+          <w:highlight w:val="yellow"/>
+        </w:rPr>
+        <w:t>accuracy of</w:t>
+      </w:r>
+      <w:r>
+        <w:rPr>
+          <w:rFonts w:ascii="MS UI Gothic" w:eastAsia="MS UI Gothic" w:hAnsi="MS UI Gothic"/>
+          <w:bCs/>
+          <w:szCs w:val="21"/>
+          <w:highlight w:val="yellow"/>
+        </w:rPr>
+        <w:t xml:space="preserve"> 74.2381%</w:t>
+      </w:r>
+    </w:p>
+    <w:p>
+      <w:pPr>
+        <w:rPr>
+          <w:rFonts w:ascii="MS UI Gothic" w:eastAsiaTheme="minorEastAsia" w:hAnsi="MS UI Gothic" w:hint="eastAsia"/>
+          <w:bCs/>
+          <w:szCs w:val="21"/>
+        </w:rPr>
+      </w:pPr>
+      <w:r>
+        <w:rPr>
+          <w:rFonts w:ascii="MS UI Gothic" w:eastAsia="MS UI Gothic" w:hAnsi="MS UI Gothic"/>
+          <w:bCs/>
+          <w:noProof/>
+          <w:szCs w:val="21"/>
+        </w:rPr>
+        <w:drawing>
+          <wp:inline distT="0" distB="0" distL="0" distR="0" wp14:anchorId="5038E9E8" wp14:editId="32725C86">
+            <wp:extent cx="5048885" cy="2535555"/>
+            <wp:effectExtent l="0" t="0" r="0" b="0"/>
+            <wp:docPr id="22" name="圖片 22" descr="C:\Users\jonat\Desktop\Lab5 Result\exp12\test_images\Result_NEW_TEST_5531.png"/>
+            <wp:cNvGraphicFramePr>
+              <a:graphicFrameLocks xmlns:a="http://schemas.openxmlformats.org/drawingml/2006/main" noChangeAspect="1"/>
+            </wp:cNvGraphicFramePr>
+            <a:graphic xmlns:a="http://schemas.openxmlformats.org/drawingml/2006/main">
+              <a:graphicData uri="http://schemas.openxmlformats.org/drawingml/2006/picture">
+                <pic:pic xmlns:pic="http://schemas.openxmlformats.org/drawingml/2006/picture">
+                  <pic:nvPicPr>
+                    <pic:cNvPr id="0" name="Picture 6" descr="C:\Users\jonat\Desktop\Lab5 Result\exp12\test_images\Result_NEW_TEST_5531.png"/>
+                    <pic:cNvPicPr>
+                      <a:picLocks noChangeAspect="1" noChangeArrowheads="1"/>
+                    </pic:cNvPicPr>
+                  </pic:nvPicPr>
+                  <pic:blipFill>
+                    <a:blip r:embed="rId17">
+                      <a:extLst>
+                        <a:ext uri="{28A0092B-C50C-407E-A947-70E740481C1C}">
+                          <a14:useLocalDpi xmlns:a14="http://schemas.microsoft.com/office/drawing/2010/main" val="0"/>
+                        </a:ext>
+                      </a:extLst>
+                    </a:blip>
+                    <a:srcRect/>
+                    <a:stretch>
+                      <a:fillRect/>
+                    </a:stretch>
+                  </pic:blipFill>
+                  <pic:spPr bwMode="auto">
+                    <a:xfrm>
+                      <a:off x="0" y="0"/>
+                      <a:ext cx="5048885" cy="2535555"/>
+                    </a:xfrm>
+                    <a:prstGeom prst="rect">
+                      <a:avLst/>
+                    </a:prstGeom>
+                    <a:noFill/>
+                    <a:ln>
+                      <a:noFill/>
+                    </a:ln>
+                  </pic:spPr>
+                </pic:pic>
+              </a:graphicData>
+            </a:graphic>
+          </wp:inline>
+        </w:drawing>
+      </w:r>
       <w:bookmarkStart w:id="0" w:name="_GoBack"/>
       <w:bookmarkEnd w:id="0"/>
+    </w:p>
+    <w:p>
+      <w:pPr>
+        <w:pStyle w:val="a3"/>
+        <w:numPr>
+          <w:ilvl w:val="0"/>
+          <w:numId w:val="8"/>
+        </w:numPr>
+        <w:ind w:leftChars="0"/>
+        <w:rPr>
+          <w:rFonts w:ascii="MS UI Gothic" w:eastAsia="MS UI Gothic" w:hAnsi="MS UI Gothic"/>
+          <w:bCs/>
+          <w:szCs w:val="21"/>
+        </w:rPr>
+      </w:pPr>
+      <w:r>
+        <w:rPr>
+          <w:rFonts w:ascii="MS UI Gothic" w:eastAsia="MS UI Gothic" w:hAnsi="MS UI Gothic"/>
+          <w:bCs/>
+          <w:szCs w:val="21"/>
+        </w:rPr>
+        <w:lastRenderedPageBreak/>
+        <w:t xml:space="preserve">The synthetic images of </w:t>
+      </w:r>
+      <w:r>
+        <w:rPr>
+          <w:rFonts w:ascii="MS UI Gothic" w:eastAsia="MS UI Gothic" w:hAnsi="MS UI Gothic"/>
+          <w:bCs/>
+          <w:szCs w:val="21"/>
+          <w:highlight w:val="yellow"/>
+        </w:rPr>
+        <w:t>“</w:t>
+      </w:r>
+      <w:proofErr w:type="gramStart"/>
+      <w:r>
+        <w:rPr>
+          <w:rFonts w:ascii="MS UI Gothic" w:eastAsia="MS UI Gothic" w:hAnsi="MS UI Gothic"/>
+          <w:bCs/>
+          <w:szCs w:val="21"/>
+          <w:highlight w:val="yellow"/>
+        </w:rPr>
+        <w:t>test.json</w:t>
+      </w:r>
+      <w:proofErr w:type="gramEnd"/>
+      <w:r>
+        <w:rPr>
+          <w:rFonts w:ascii="MS UI Gothic" w:eastAsia="MS UI Gothic" w:hAnsi="MS UI Gothic"/>
+          <w:bCs/>
+          <w:szCs w:val="21"/>
+          <w:highlight w:val="yellow"/>
+        </w:rPr>
+        <w:t>”</w:t>
+      </w:r>
+      <w:r>
+        <w:rPr>
+          <w:rFonts w:ascii="MS UI Gothic" w:eastAsia="MS UI Gothic" w:hAnsi="MS UI Gothic"/>
+          <w:bCs/>
+          <w:szCs w:val="21"/>
+        </w:rPr>
+        <w:t xml:space="preserve"> with the accuracy of </w:t>
+      </w:r>
+      <w:r>
+        <w:rPr>
+          <w:rFonts w:ascii="MS UI Gothic" w:eastAsia="MS UI Gothic" w:hAnsi="MS UI Gothic"/>
+          <w:bCs/>
+          <w:szCs w:val="21"/>
+          <w:highlight w:val="yellow"/>
+        </w:rPr>
+        <w:t>7</w:t>
+      </w:r>
+      <w:r>
+        <w:rPr>
+          <w:rFonts w:ascii="MS UI Gothic" w:eastAsia="MS UI Gothic" w:hAnsi="MS UI Gothic"/>
+          <w:bCs/>
+          <w:szCs w:val="21"/>
+          <w:highlight w:val="yellow"/>
+        </w:rPr>
+        <w:t>0</w:t>
+      </w:r>
+      <w:r>
+        <w:rPr>
+          <w:rFonts w:ascii="MS UI Gothic" w:eastAsia="MS UI Gothic" w:hAnsi="MS UI Gothic"/>
+          <w:bCs/>
+          <w:szCs w:val="21"/>
+          <w:highlight w:val="yellow"/>
+        </w:rPr>
+        <w:t>.</w:t>
+      </w:r>
+      <w:r>
+        <w:rPr>
+          <w:rFonts w:ascii="MS UI Gothic" w:eastAsia="MS UI Gothic" w:hAnsi="MS UI Gothic"/>
+          <w:bCs/>
+          <w:szCs w:val="21"/>
+          <w:highlight w:val="yellow"/>
+        </w:rPr>
+        <w:t>0556</w:t>
+      </w:r>
+      <w:r>
+        <w:rPr>
+          <w:rFonts w:ascii="MS UI Gothic" w:eastAsia="MS UI Gothic" w:hAnsi="MS UI Gothic"/>
+          <w:bCs/>
+          <w:szCs w:val="21"/>
+          <w:highlight w:val="yellow"/>
+        </w:rPr>
+        <w:t>%</w:t>
+      </w:r>
+    </w:p>
+    <w:p>
+      <w:pPr>
+        <w:rPr>
+          <w:rFonts w:ascii="MS UI Gothic" w:eastAsia="MS UI Gothic" w:hAnsi="MS UI Gothic" w:hint="eastAsia"/>
+          <w:bCs/>
+          <w:szCs w:val="21"/>
+        </w:rPr>
+      </w:pPr>
+      <w:r>
+        <w:rPr>
+          <w:rFonts w:ascii="MS UI Gothic" w:eastAsia="MS UI Gothic" w:hAnsi="MS UI Gothic" w:hint="eastAsia"/>
+          <w:bCs/>
+          <w:noProof/>
+          <w:szCs w:val="21"/>
+        </w:rPr>
+        <w:drawing>
+          <wp:inline distT="0" distB="0" distL="0" distR="0" wp14:anchorId="6DB1B843" wp14:editId="55F6DEB8">
+            <wp:extent cx="5048885" cy="2535555"/>
+            <wp:effectExtent l="0" t="0" r="0" b="0"/>
+            <wp:docPr id="19" name="圖片 19" descr="C:\Users\jonat\Desktop\Lab5 Result\exp12\test_images\Result_TEST_8929.png"/>
+            <wp:cNvGraphicFramePr>
+              <a:graphicFrameLocks xmlns:a="http://schemas.openxmlformats.org/drawingml/2006/main" noChangeAspect="1"/>
+            </wp:cNvGraphicFramePr>
+            <a:graphic xmlns:a="http://schemas.openxmlformats.org/drawingml/2006/main">
+              <a:graphicData uri="http://schemas.openxmlformats.org/drawingml/2006/picture">
+                <pic:pic xmlns:pic="http://schemas.openxmlformats.org/drawingml/2006/picture">
+                  <pic:nvPicPr>
+                    <pic:cNvPr id="0" name="Picture 5" descr="C:\Users\jonat\Desktop\Lab5 Result\exp12\test_images\Result_TEST_8929.png"/>
+                    <pic:cNvPicPr>
+                      <a:picLocks noChangeAspect="1" noChangeArrowheads="1"/>
+                    </pic:cNvPicPr>
+                  </pic:nvPicPr>
+                  <pic:blipFill>
+                    <a:blip r:embed="rId18">
+                      <a:extLst>
+                        <a:ext uri="{28A0092B-C50C-407E-A947-70E740481C1C}">
+                          <a14:useLocalDpi xmlns:a14="http://schemas.microsoft.com/office/drawing/2010/main" val="0"/>
+                        </a:ext>
+                      </a:extLst>
+                    </a:blip>
+                    <a:srcRect/>
+                    <a:stretch>
+                      <a:fillRect/>
+                    </a:stretch>
+                  </pic:blipFill>
+                  <pic:spPr bwMode="auto">
+                    <a:xfrm>
+                      <a:off x="0" y="0"/>
+                      <a:ext cx="5048885" cy="2535555"/>
+                    </a:xfrm>
+                    <a:prstGeom prst="rect">
+                      <a:avLst/>
+                    </a:prstGeom>
+                    <a:noFill/>
+                    <a:ln>
+                      <a:noFill/>
+                    </a:ln>
+                  </pic:spPr>
+                </pic:pic>
+              </a:graphicData>
+            </a:graphic>
+          </wp:inline>
+        </w:drawing>
+      </w:r>
+    </w:p>
+    <w:p>
+      <w:pPr>
+        <w:rPr>
+          <w:rFonts w:ascii="MS UI Gothic" w:eastAsia="MS UI Gothic" w:hAnsi="MS UI Gothic" w:hint="eastAsia"/>
+        </w:rPr>
+      </w:pPr>
+    </w:p>
+    <w:p>
+      <w:pPr>
+        <w:rPr>
+          <w:rFonts w:ascii="MS UI Gothic" w:eastAsia="MS UI Gothic" w:hAnsi="MS UI Gothic"/>
+          <w:b/>
+          <w:sz w:val="28"/>
+        </w:rPr>
+      </w:pPr>
+      <w:r>
+        <w:rPr>
+          <w:rFonts w:ascii="MS UI Gothic" w:eastAsia="MS UI Gothic" w:hAnsi="MS UI Gothic"/>
+          <w:b/>
+          <w:sz w:val="28"/>
+        </w:rPr>
+        <w:t xml:space="preserve">Part </w:t>
+      </w:r>
+      <w:r>
+        <w:rPr>
+          <w:rFonts w:ascii="MS UI Gothic" w:eastAsia="MS UI Gothic" w:hAnsi="MS UI Gothic"/>
+          <w:b/>
+          <w:sz w:val="28"/>
+        </w:rPr>
+        <w:t>3</w:t>
+      </w:r>
+      <w:r>
+        <w:rPr>
+          <w:rFonts w:ascii="MS UI Gothic" w:eastAsia="MS UI Gothic" w:hAnsi="MS UI Gothic"/>
+          <w:b/>
+          <w:sz w:val="28"/>
+        </w:rPr>
+        <w:t>-B:</w:t>
+      </w:r>
+      <w:r>
+        <w:rPr>
+          <w:rFonts w:ascii="MS UI Gothic" w:eastAsia="MS UI Gothic" w:hAnsi="MS UI Gothic" w:hint="eastAsia"/>
+          <w:b/>
+          <w:sz w:val="28"/>
+        </w:rPr>
+        <w:t xml:space="preserve"> </w:t>
+      </w:r>
+      <w:r>
+        <w:rPr>
+          <w:rFonts w:ascii="MS UI Gothic" w:eastAsia="MS UI Gothic" w:hAnsi="MS UI Gothic"/>
+          <w:b/>
+          <w:sz w:val="28"/>
+        </w:rPr>
+        <w:t>Further Discussions</w:t>
+      </w:r>
+    </w:p>
+    <w:p>
+      <w:pPr>
+        <w:rPr>
+          <w:rFonts w:ascii="MS UI Gothic" w:eastAsiaTheme="minorEastAsia" w:hAnsi="MS UI Gothic"/>
+        </w:rPr>
+      </w:pPr>
+      <w:r>
+        <w:rPr>
+          <w:rFonts w:ascii="MS UI Gothic" w:eastAsiaTheme="minorEastAsia" w:hAnsi="MS UI Gothic"/>
+        </w:rPr>
+        <w:tab/>
+        <w:t xml:space="preserve">As I mentioned before, I first tried on the purely </w:t>
+      </w:r>
+      <w:r>
+        <w:rPr>
+          <w:rFonts w:ascii="MS UI Gothic" w:eastAsiaTheme="minorEastAsia" w:hAnsi="MS UI Gothic"/>
+        </w:rPr>
+        <w:t xml:space="preserve">conditional </w:t>
+      </w:r>
+      <w:r>
+        <w:rPr>
+          <w:rFonts w:ascii="MS UI Gothic" w:eastAsiaTheme="minorEastAsia" w:hAnsi="MS UI Gothic"/>
+        </w:rPr>
+        <w:t xml:space="preserve">DCGAN, which without WGAN and gradient penalty, that took BCE loss as its loss function. </w:t>
+      </w:r>
+      <w:r>
+        <w:rPr>
+          <w:rFonts w:ascii="MS UI Gothic" w:eastAsiaTheme="minorEastAsia" w:hAnsi="MS UI Gothic"/>
+        </w:rPr>
+        <w:t xml:space="preserve">This turned out a huge </w:t>
+      </w:r>
+      <w:r>
+        <w:rPr>
+          <w:rFonts w:ascii="MS UI Gothic" w:eastAsiaTheme="minorEastAsia" w:hAnsi="MS UI Gothic" w:hint="eastAsia"/>
+        </w:rPr>
+        <w:t>g</w:t>
+      </w:r>
+      <w:r>
+        <w:rPr>
+          <w:rFonts w:ascii="MS UI Gothic" w:eastAsiaTheme="minorEastAsia" w:hAnsi="MS UI Gothic"/>
+        </w:rPr>
+        <w:t xml:space="preserve">ap between the loss of generator and discriminator, which the loss of the </w:t>
+      </w:r>
+      <w:r>
+        <w:rPr>
+          <w:rFonts w:ascii="MS UI Gothic" w:eastAsiaTheme="minorEastAsia" w:hAnsi="MS UI Gothic"/>
+        </w:rPr>
+        <w:t>discriminator</w:t>
+      </w:r>
+      <w:r>
+        <w:rPr>
+          <w:rFonts w:ascii="MS UI Gothic" w:eastAsiaTheme="minorEastAsia" w:hAnsi="MS UI Gothic"/>
+        </w:rPr>
+        <w:t xml:space="preserve"> was far lower. </w:t>
+      </w:r>
+    </w:p>
+    <w:p>
+      <w:pPr>
+        <w:rPr>
+          <w:rFonts w:ascii="MS UI Gothic" w:eastAsiaTheme="minorEastAsia" w:hAnsi="MS UI Gothic"/>
+        </w:rPr>
+      </w:pPr>
+    </w:p>
+    <w:p>
+      <w:pPr>
+        <w:ind w:firstLine="480"/>
+        <w:rPr>
+          <w:rFonts w:ascii="MS UI Gothic" w:eastAsiaTheme="minorEastAsia" w:hAnsi="MS UI Gothic"/>
+        </w:rPr>
+      </w:pPr>
+      <w:r>
+        <w:rPr>
+          <w:rFonts w:ascii="MS UI Gothic" w:eastAsiaTheme="minorEastAsia" w:hAnsi="MS UI Gothic"/>
+        </w:rPr>
+        <w:t xml:space="preserve">So, then I lower the learning rate of the learning rate of the discriminator from 0.0002 to 0.0001, and kept the </w:t>
+      </w:r>
+      <w:r>
+        <w:rPr>
+          <w:rFonts w:ascii="MS UI Gothic" w:eastAsiaTheme="minorEastAsia" w:hAnsi="MS UI Gothic"/>
+        </w:rPr>
+        <w:t xml:space="preserve">learning rate of the </w:t>
+      </w:r>
+      <w:r>
+        <w:rPr>
+          <w:rFonts w:ascii="MS UI Gothic" w:eastAsiaTheme="minorEastAsia" w:hAnsi="MS UI Gothic"/>
+        </w:rPr>
+        <w:t xml:space="preserve">generator at 0.0002, trying to solve this problem through different learning rate. Although the model did perform better, the highest accuracy obtained was still only 55.9524%, which was actually kind of poor. </w:t>
+      </w:r>
+    </w:p>
+    <w:p>
+      <w:pPr>
+        <w:ind w:firstLine="480"/>
+        <w:rPr>
+          <w:rFonts w:ascii="MS UI Gothic" w:eastAsiaTheme="minorEastAsia" w:hAnsi="MS UI Gothic"/>
+        </w:rPr>
+      </w:pPr>
+    </w:p>
+    <w:p>
+      <w:pPr>
+        <w:ind w:firstLine="480"/>
+        <w:rPr>
+          <w:rFonts w:ascii="MS UI Gothic" w:eastAsiaTheme="minorEastAsia" w:hAnsi="MS UI Gothic"/>
+        </w:rPr>
+      </w:pPr>
+      <w:r>
+        <w:rPr>
+          <w:rFonts w:ascii="MS UI Gothic" w:eastAsiaTheme="minorEastAsia" w:hAnsi="MS UI Gothic"/>
+        </w:rPr>
+        <w:t xml:space="preserve">After applying WGAN and gradient penalty </w:t>
+      </w:r>
+      <w:r>
+        <w:rPr>
+          <w:rFonts w:ascii="MS UI Gothic" w:eastAsiaTheme="minorEastAsia" w:hAnsi="MS UI Gothic"/>
+        </w:rPr>
+        <w:t xml:space="preserve">on </w:t>
+      </w:r>
+      <w:r>
+        <w:rPr>
+          <w:rFonts w:ascii="MS UI Gothic" w:eastAsiaTheme="minorEastAsia" w:hAnsi="MS UI Gothic"/>
+        </w:rPr>
+        <w:t xml:space="preserve">conditional </w:t>
+      </w:r>
+      <w:r>
+        <w:rPr>
+          <w:rFonts w:ascii="MS UI Gothic" w:eastAsiaTheme="minorEastAsia" w:hAnsi="MS UI Gothic"/>
+        </w:rPr>
+        <w:t>DCGAN</w:t>
+      </w:r>
+      <w:r>
+        <w:rPr>
+          <w:rFonts w:ascii="MS UI Gothic" w:eastAsiaTheme="minorEastAsia" w:hAnsi="MS UI Gothic"/>
+        </w:rPr>
+        <w:t xml:space="preserve">, </w:t>
+      </w:r>
+      <w:r>
+        <w:rPr>
+          <w:rFonts w:ascii="MS UI Gothic" w:eastAsiaTheme="minorEastAsia" w:hAnsi="MS UI Gothic"/>
+        </w:rPr>
+        <w:t xml:space="preserve">the cost of generator and the discriminator were a lot more stable. </w:t>
+      </w:r>
+      <w:r>
+        <w:rPr>
+          <w:rFonts w:ascii="MS UI Gothic" w:eastAsiaTheme="minorEastAsia" w:hAnsi="MS UI Gothic"/>
+        </w:rPr>
+        <w:t xml:space="preserve">Also, by changing the optimizer from Adam to RMSprop </w:t>
+      </w:r>
+      <w:r>
+        <w:rPr>
+          <w:rFonts w:ascii="MS UI Gothic" w:eastAsiaTheme="minorEastAsia" w:hAnsi="MS UI Gothic"/>
+        </w:rPr>
+        <w:t>we not only get a better and earlier convergence, but also get a better result with the accuracy of 74.2381%.</w:t>
+      </w:r>
+    </w:p>
+    <w:p>
+      <w:pPr>
+        <w:ind w:firstLine="480"/>
+        <w:rPr>
+          <w:rFonts w:ascii="MS UI Gothic" w:eastAsiaTheme="minorEastAsia" w:hAnsi="MS UI Gothic"/>
+        </w:rPr>
+      </w:pPr>
+    </w:p>
+    <w:p>
+      <w:pPr>
+        <w:ind w:firstLine="480"/>
+        <w:rPr>
+          <w:rFonts w:ascii="MS UI Gothic" w:eastAsiaTheme="minorEastAsia" w:hAnsi="MS UI Gothic" w:hint="eastAsia"/>
+        </w:rPr>
+      </w:pPr>
+      <w:r>
+        <w:rPr>
+          <w:rFonts w:ascii="MS UI Gothic" w:eastAsiaTheme="minorEastAsia" w:hAnsi="MS UI Gothic" w:hint="eastAsia"/>
+        </w:rPr>
+        <w:t>A</w:t>
+      </w:r>
+      <w:r>
+        <w:rPr>
+          <w:rFonts w:ascii="MS UI Gothic" w:eastAsiaTheme="minorEastAsia" w:hAnsi="MS UI Gothic"/>
+        </w:rPr>
+        <w:t xml:space="preserve">s </w:t>
+      </w:r>
+      <w:r>
+        <w:rPr>
+          <w:rFonts w:ascii="MS UI Gothic" w:eastAsiaTheme="minorEastAsia" w:hAnsi="MS UI Gothic"/>
+        </w:rPr>
+        <w:t>a</w:t>
+      </w:r>
+      <w:r>
+        <w:rPr>
+          <w:rFonts w:ascii="MS UI Gothic" w:eastAsiaTheme="minorEastAsia" w:hAnsi="MS UI Gothic"/>
+        </w:rPr>
+        <w:t xml:space="preserve"> </w:t>
+      </w:r>
+      <w:r>
+        <w:rPr>
+          <w:rFonts w:ascii="MS UI Gothic" w:eastAsiaTheme="minorEastAsia" w:hAnsi="MS UI Gothic"/>
+        </w:rPr>
+        <w:t>conclusion</w:t>
+      </w:r>
+      <w:r>
+        <w:rPr>
+          <w:rFonts w:ascii="MS UI Gothic" w:eastAsiaTheme="minorEastAsia" w:hAnsi="MS UI Gothic"/>
+        </w:rPr>
+        <w:t>, we could tell that the imbalance of generator and the discriminator effected the model a lot. Through applying WGAN to the original conditional DCGAN structure, we solved the imbalance problem to some extent</w:t>
+      </w:r>
+      <w:r>
+        <w:rPr>
+          <w:rFonts w:ascii="MS UI Gothic" w:eastAsiaTheme="minorEastAsia" w:hAnsi="MS UI Gothic"/>
+        </w:rPr>
+        <w:t xml:space="preserve">, and made a great improvement on the performance of the model from the accuracy of </w:t>
+      </w:r>
+      <w:r>
+        <w:rPr>
+          <w:rFonts w:ascii="MS UI Gothic" w:eastAsiaTheme="minorEastAsia" w:hAnsi="MS UI Gothic"/>
+        </w:rPr>
+        <w:t>55.9524%</w:t>
+      </w:r>
+      <w:r>
+        <w:rPr>
+          <w:rFonts w:ascii="MS UI Gothic" w:eastAsiaTheme="minorEastAsia" w:hAnsi="MS UI Gothic"/>
+        </w:rPr>
+        <w:t xml:space="preserve"> to </w:t>
+      </w:r>
+      <w:r>
+        <w:rPr>
+          <w:rFonts w:ascii="MS UI Gothic" w:eastAsiaTheme="minorEastAsia" w:hAnsi="MS UI Gothic"/>
+        </w:rPr>
+        <w:t>74.2381%</w:t>
+      </w:r>
+      <w:r>
+        <w:rPr>
+          <w:rFonts w:ascii="MS UI Gothic" w:eastAsiaTheme="minorEastAsia" w:hAnsi="MS UI Gothic"/>
+        </w:rPr>
+        <w:t>.</w:t>
+      </w:r>
     </w:p>
     <w:sectPr>
       <w:pgSz w:w="11906" w:h="16838"/>
@@ -1990,6 +4147,119 @@
     </w:lvl>
   </w:abstractNum>
   <w:abstractNum w:abstractNumId="3" w15:restartNumberingAfterBreak="0">
+    <w:nsid w:val="2AEB3D62"/>
+    <w:multiLevelType w:val="hybridMultilevel"/>
+    <w:tmpl w:val="E69234BC"/>
+    <w:lvl w:ilvl="0" w:tplc="0409000B">
+      <w:start w:val="1"/>
+      <w:numFmt w:val="bullet"/>
+      <w:lvlText w:val=""/>
+      <w:lvlJc w:val="left"/>
+      <w:pPr>
+        <w:ind w:left="480" w:hanging="480"/>
+      </w:pPr>
+      <w:rPr>
+        <w:rFonts w:ascii="Wingdings" w:hAnsi="Wingdings" w:hint="default"/>
+      </w:rPr>
+    </w:lvl>
+    <w:lvl w:ilvl="1" w:tplc="04090003">
+      <w:start w:val="1"/>
+      <w:numFmt w:val="bullet"/>
+      <w:lvlText w:val=""/>
+      <w:lvlJc w:val="left"/>
+      <w:pPr>
+        <w:ind w:left="960" w:hanging="480"/>
+      </w:pPr>
+      <w:rPr>
+        <w:rFonts w:ascii="Wingdings" w:hAnsi="Wingdings" w:hint="default"/>
+      </w:rPr>
+    </w:lvl>
+    <w:lvl w:ilvl="2" w:tplc="0409000B">
+      <w:start w:val="1"/>
+      <w:numFmt w:val="bullet"/>
+      <w:lvlText w:val=""/>
+      <w:lvlJc w:val="left"/>
+      <w:pPr>
+        <w:ind w:left="1440" w:hanging="480"/>
+      </w:pPr>
+      <w:rPr>
+        <w:rFonts w:ascii="Wingdings" w:hAnsi="Wingdings" w:hint="default"/>
+      </w:rPr>
+    </w:lvl>
+    <w:lvl w:ilvl="3" w:tplc="04090001" w:tentative="1">
+      <w:start w:val="1"/>
+      <w:numFmt w:val="bullet"/>
+      <w:lvlText w:val=""/>
+      <w:lvlJc w:val="left"/>
+      <w:pPr>
+        <w:ind w:left="1920" w:hanging="480"/>
+      </w:pPr>
+      <w:rPr>
+        <w:rFonts w:ascii="Wingdings" w:hAnsi="Wingdings" w:hint="default"/>
+      </w:rPr>
+    </w:lvl>
+    <w:lvl w:ilvl="4" w:tplc="04090003" w:tentative="1">
+      <w:start w:val="1"/>
+      <w:numFmt w:val="bullet"/>
+      <w:lvlText w:val=""/>
+      <w:lvlJc w:val="left"/>
+      <w:pPr>
+        <w:ind w:left="2400" w:hanging="480"/>
+      </w:pPr>
+      <w:rPr>
+        <w:rFonts w:ascii="Wingdings" w:hAnsi="Wingdings" w:hint="default"/>
+      </w:rPr>
+    </w:lvl>
+    <w:lvl w:ilvl="5" w:tplc="04090005" w:tentative="1">
+      <w:start w:val="1"/>
+      <w:numFmt w:val="bullet"/>
+      <w:lvlText w:val=""/>
+      <w:lvlJc w:val="left"/>
+      <w:pPr>
+        <w:ind w:left="2880" w:hanging="480"/>
+      </w:pPr>
+      <w:rPr>
+        <w:rFonts w:ascii="Wingdings" w:hAnsi="Wingdings" w:hint="default"/>
+      </w:rPr>
+    </w:lvl>
+    <w:lvl w:ilvl="6" w:tplc="04090001" w:tentative="1">
+      <w:start w:val="1"/>
+      <w:numFmt w:val="bullet"/>
+      <w:lvlText w:val=""/>
+      <w:lvlJc w:val="left"/>
+      <w:pPr>
+        <w:ind w:left="3360" w:hanging="480"/>
+      </w:pPr>
+      <w:rPr>
+        <w:rFonts w:ascii="Wingdings" w:hAnsi="Wingdings" w:hint="default"/>
+      </w:rPr>
+    </w:lvl>
+    <w:lvl w:ilvl="7" w:tplc="04090003" w:tentative="1">
+      <w:start w:val="1"/>
+      <w:numFmt w:val="bullet"/>
+      <w:lvlText w:val=""/>
+      <w:lvlJc w:val="left"/>
+      <w:pPr>
+        <w:ind w:left="3840" w:hanging="480"/>
+      </w:pPr>
+      <w:rPr>
+        <w:rFonts w:ascii="Wingdings" w:hAnsi="Wingdings" w:hint="default"/>
+      </w:rPr>
+    </w:lvl>
+    <w:lvl w:ilvl="8" w:tplc="04090005" w:tentative="1">
+      <w:start w:val="1"/>
+      <w:numFmt w:val="bullet"/>
+      <w:lvlText w:val=""/>
+      <w:lvlJc w:val="left"/>
+      <w:pPr>
+        <w:ind w:left="4320" w:hanging="480"/>
+      </w:pPr>
+      <w:rPr>
+        <w:rFonts w:ascii="Wingdings" w:hAnsi="Wingdings" w:hint="default"/>
+      </w:rPr>
+    </w:lvl>
+  </w:abstractNum>
+  <w:abstractNum w:abstractNumId="4" w15:restartNumberingAfterBreak="0">
     <w:nsid w:val="38777CC0"/>
     <w:multiLevelType w:val="hybridMultilevel"/>
     <w:tmpl w:val="4104AC20"/>
@@ -2078,7 +4348,120 @@
       </w:pPr>
     </w:lvl>
   </w:abstractNum>
-  <w:abstractNum w:abstractNumId="4" w15:restartNumberingAfterBreak="0">
+  <w:abstractNum w:abstractNumId="5" w15:restartNumberingAfterBreak="0">
+    <w:nsid w:val="401A6A40"/>
+    <w:multiLevelType w:val="hybridMultilevel"/>
+    <w:tmpl w:val="C54EE99E"/>
+    <w:lvl w:ilvl="0" w:tplc="0409000B">
+      <w:start w:val="1"/>
+      <w:numFmt w:val="bullet"/>
+      <w:lvlText w:val=""/>
+      <w:lvlJc w:val="left"/>
+      <w:pPr>
+        <w:ind w:left="480" w:hanging="480"/>
+      </w:pPr>
+      <w:rPr>
+        <w:rFonts w:ascii="Wingdings" w:hAnsi="Wingdings" w:hint="default"/>
+      </w:rPr>
+    </w:lvl>
+    <w:lvl w:ilvl="1" w:tplc="04090003" w:tentative="1">
+      <w:start w:val="1"/>
+      <w:numFmt w:val="bullet"/>
+      <w:lvlText w:val=""/>
+      <w:lvlJc w:val="left"/>
+      <w:pPr>
+        <w:ind w:left="960" w:hanging="480"/>
+      </w:pPr>
+      <w:rPr>
+        <w:rFonts w:ascii="Wingdings" w:hAnsi="Wingdings" w:hint="default"/>
+      </w:rPr>
+    </w:lvl>
+    <w:lvl w:ilvl="2" w:tplc="04090005" w:tentative="1">
+      <w:start w:val="1"/>
+      <w:numFmt w:val="bullet"/>
+      <w:lvlText w:val=""/>
+      <w:lvlJc w:val="left"/>
+      <w:pPr>
+        <w:ind w:left="1440" w:hanging="480"/>
+      </w:pPr>
+      <w:rPr>
+        <w:rFonts w:ascii="Wingdings" w:hAnsi="Wingdings" w:hint="default"/>
+      </w:rPr>
+    </w:lvl>
+    <w:lvl w:ilvl="3" w:tplc="04090001" w:tentative="1">
+      <w:start w:val="1"/>
+      <w:numFmt w:val="bullet"/>
+      <w:lvlText w:val=""/>
+      <w:lvlJc w:val="left"/>
+      <w:pPr>
+        <w:ind w:left="1920" w:hanging="480"/>
+      </w:pPr>
+      <w:rPr>
+        <w:rFonts w:ascii="Wingdings" w:hAnsi="Wingdings" w:hint="default"/>
+      </w:rPr>
+    </w:lvl>
+    <w:lvl w:ilvl="4" w:tplc="04090003" w:tentative="1">
+      <w:start w:val="1"/>
+      <w:numFmt w:val="bullet"/>
+      <w:lvlText w:val=""/>
+      <w:lvlJc w:val="left"/>
+      <w:pPr>
+        <w:ind w:left="2400" w:hanging="480"/>
+      </w:pPr>
+      <w:rPr>
+        <w:rFonts w:ascii="Wingdings" w:hAnsi="Wingdings" w:hint="default"/>
+      </w:rPr>
+    </w:lvl>
+    <w:lvl w:ilvl="5" w:tplc="04090005" w:tentative="1">
+      <w:start w:val="1"/>
+      <w:numFmt w:val="bullet"/>
+      <w:lvlText w:val=""/>
+      <w:lvlJc w:val="left"/>
+      <w:pPr>
+        <w:ind w:left="2880" w:hanging="480"/>
+      </w:pPr>
+      <w:rPr>
+        <w:rFonts w:ascii="Wingdings" w:hAnsi="Wingdings" w:hint="default"/>
+      </w:rPr>
+    </w:lvl>
+    <w:lvl w:ilvl="6" w:tplc="04090001" w:tentative="1">
+      <w:start w:val="1"/>
+      <w:numFmt w:val="bullet"/>
+      <w:lvlText w:val=""/>
+      <w:lvlJc w:val="left"/>
+      <w:pPr>
+        <w:ind w:left="3360" w:hanging="480"/>
+      </w:pPr>
+      <w:rPr>
+        <w:rFonts w:ascii="Wingdings" w:hAnsi="Wingdings" w:hint="default"/>
+      </w:rPr>
+    </w:lvl>
+    <w:lvl w:ilvl="7" w:tplc="04090003" w:tentative="1">
+      <w:start w:val="1"/>
+      <w:numFmt w:val="bullet"/>
+      <w:lvlText w:val=""/>
+      <w:lvlJc w:val="left"/>
+      <w:pPr>
+        <w:ind w:left="3840" w:hanging="480"/>
+      </w:pPr>
+      <w:rPr>
+        <w:rFonts w:ascii="Wingdings" w:hAnsi="Wingdings" w:hint="default"/>
+      </w:rPr>
+    </w:lvl>
+    <w:lvl w:ilvl="8" w:tplc="04090005" w:tentative="1">
+      <w:start w:val="1"/>
+      <w:numFmt w:val="bullet"/>
+      <w:lvlText w:val=""/>
+      <w:lvlJc w:val="left"/>
+      <w:pPr>
+        <w:ind w:left="4320" w:hanging="480"/>
+      </w:pPr>
+      <w:rPr>
+        <w:rFonts w:ascii="Wingdings" w:hAnsi="Wingdings" w:hint="default"/>
+      </w:rPr>
+    </w:lvl>
+  </w:abstractNum>
+  <w:abstractNum w:abstractNumId="6" w15:restartNumberingAfterBreak="0">
     <w:nsid w:val="4CF81126"/>
     <w:multiLevelType w:val="hybridMultilevel"/>
     <w:tmpl w:val="2B52552C"/>
@@ -2191,7 +4574,7 @@
       </w:rPr>
     </w:lvl>
   </w:abstractNum>
-  <w:abstractNum w:abstractNumId="5" w15:restartNumberingAfterBreak="0">
+  <w:abstractNum w:abstractNumId="7" w15:restartNumberingAfterBreak="0">
     <w:nsid w:val="5AA06C05"/>
     <w:multiLevelType w:val="hybridMultilevel"/>
     <w:tmpl w:val="97D696EC"/>
@@ -2305,13 +4688,13 @@
     </w:lvl>
   </w:abstractNum>
   <w:num w:numId="1">
-    <w:abstractNumId w:val="3"/>
+    <w:abstractNumId w:val="4"/>
   </w:num>
   <w:num w:numId="2">
     <w:abstractNumId w:val="2"/>
   </w:num>
   <w:num w:numId="3">
-    <w:abstractNumId w:val="4"/>
+    <w:abstractNumId w:val="6"/>
   </w:num>
   <w:num w:numId="4">
     <w:abstractNumId w:val="0"/>
@@ -2320,6 +4703,12 @@
     <w:abstractNumId w:val="1"/>
   </w:num>
   <w:num w:numId="6">
+    <w:abstractNumId w:val="7"/>
+  </w:num>
+  <w:num w:numId="7">
+    <w:abstractNumId w:val="3"/>
+  </w:num>
+  <w:num w:numId="8">
     <w:abstractNumId w:val="5"/>
   </w:num>
 </w:numbering>
@@ -3151,7 +5540,7 @@
 </file>
 
 <file path=customXml/itemProps1.xml><?xml version="1.0" encoding="utf-8"?>
-<ds:datastoreItem xmlns:ds="http://schemas.openxmlformats.org/officeDocument/2006/customXml" ds:itemID="{AE4FF777-8B82-46E5-8496-61EE286CCC49}">
+<ds:datastoreItem xmlns:ds="http://schemas.openxmlformats.org/officeDocument/2006/customXml" ds:itemID="{BAFF4692-F342-48DB-A33D-F1A593C2004B}">
   <ds:schemaRefs>
     <ds:schemaRef ds:uri="http://schemas.openxmlformats.org/officeDocument/2006/bibliography"/>
   </ds:schemaRefs>

</xml_diff>